<commit_message>
change in the project file
</commit_message>
<xml_diff>
--- a/Project_File/Проект 2023-24 Ратеев.docx
+++ b/Project_File/Проект 2023-24 Ратеев.docx
@@ -4,23 +4,9 @@
   <w:body>
     <w:p>
       <w:pPr>
-        <w:spacing w:after="0" w:line="360" w:lineRule="auto"/>
-        <w:contextualSpacing/>
-        <w:jc w:val="center"/>
-        <w:rPr>
-          <w:rFonts w:ascii="Times New Roman" w:hAnsi="Times New Roman" w:cs="Times New Roman"/>
-          <w:b/>
-          <w:sz w:val="24"/>
-          <w:szCs w:val="24"/>
-        </w:rPr>
-      </w:pPr>
-      <w:r>
-        <w:rPr>
-          <w:rFonts w:ascii="Times New Roman" w:hAnsi="Times New Roman" w:cs="Times New Roman"/>
-          <w:b/>
-          <w:sz w:val="24"/>
-          <w:szCs w:val="24"/>
-        </w:rPr>
+        <w:pStyle w:val="af8"/>
+      </w:pPr>
+      <w:r>
         <w:t xml:space="preserve">Муниципальное Образовательное Автономное Учреждение «Гимназия № 2» </w:t>
       </w:r>
     </w:p>
@@ -1941,6 +1927,7 @@
         <w:spacing w:after="0" w:line="360" w:lineRule="auto"/>
         <w:ind w:firstLine="567"/>
         <w:contextualSpacing/>
+        <w:jc w:val="both"/>
         <w:rPr>
           <w:rFonts w:ascii="Times New Roman" w:hAnsi="Times New Roman" w:cs="Times New Roman"/>
           <w:color w:val="000000"/>
@@ -1963,6 +1950,7 @@
         <w:spacing w:after="0" w:line="360" w:lineRule="auto"/>
         <w:ind w:firstLine="567"/>
         <w:contextualSpacing/>
+        <w:jc w:val="both"/>
         <w:rPr>
           <w:rFonts w:ascii="Times New Roman" w:hAnsi="Times New Roman" w:cs="Times New Roman"/>
           <w:sz w:val="24"/>
@@ -2001,6 +1989,7 @@
         <w:spacing w:after="0" w:line="360" w:lineRule="auto"/>
         <w:ind w:firstLine="567"/>
         <w:contextualSpacing/>
+        <w:jc w:val="both"/>
         <w:rPr>
           <w:rFonts w:ascii="Times New Roman" w:hAnsi="Times New Roman" w:cs="Times New Roman"/>
           <w:sz w:val="24"/>
@@ -2039,6 +2028,7 @@
         <w:spacing w:after="0" w:line="360" w:lineRule="auto"/>
         <w:ind w:firstLine="567"/>
         <w:contextualSpacing/>
+        <w:jc w:val="both"/>
         <w:rPr>
           <w:rFonts w:ascii="Times New Roman" w:hAnsi="Times New Roman" w:cs="Times New Roman"/>
           <w:sz w:val="24"/>
@@ -2059,6 +2049,7 @@
         <w:spacing w:after="0" w:line="360" w:lineRule="auto"/>
         <w:ind w:firstLine="567"/>
         <w:contextualSpacing/>
+        <w:jc w:val="both"/>
         <w:rPr>
           <w:rFonts w:ascii="Times New Roman" w:hAnsi="Times New Roman" w:cs="Times New Roman"/>
           <w:sz w:val="24"/>
@@ -2079,6 +2070,7 @@
         <w:spacing w:after="0" w:line="360" w:lineRule="auto"/>
         <w:ind w:firstLine="567"/>
         <w:contextualSpacing/>
+        <w:jc w:val="both"/>
         <w:rPr>
           <w:rFonts w:ascii="Times New Roman" w:hAnsi="Times New Roman" w:cs="Times New Roman"/>
           <w:sz w:val="24"/>
@@ -2099,6 +2091,7 @@
         <w:spacing w:after="0" w:line="360" w:lineRule="auto"/>
         <w:ind w:firstLine="567"/>
         <w:contextualSpacing/>
+        <w:jc w:val="both"/>
         <w:rPr>
           <w:rFonts w:ascii="Times New Roman" w:hAnsi="Times New Roman" w:cs="Times New Roman"/>
           <w:sz w:val="24"/>
@@ -2146,6 +2139,7 @@
         <w:spacing w:after="0" w:line="360" w:lineRule="auto"/>
         <w:ind w:firstLine="567"/>
         <w:contextualSpacing/>
+        <w:jc w:val="both"/>
         <w:rPr>
           <w:rFonts w:ascii="Times New Roman" w:hAnsi="Times New Roman" w:cs="Times New Roman"/>
           <w:sz w:val="24"/>
@@ -2218,6 +2212,7 @@
         <w:spacing w:after="0" w:line="360" w:lineRule="auto"/>
         <w:ind w:firstLine="567"/>
         <w:contextualSpacing/>
+        <w:jc w:val="both"/>
         <w:rPr>
           <w:rFonts w:ascii="Times New Roman" w:hAnsi="Times New Roman" w:cs="Times New Roman"/>
           <w:sz w:val="24"/>
@@ -2292,6 +2287,7 @@
         <w:spacing w:after="0" w:line="360" w:lineRule="auto"/>
         <w:ind w:firstLine="567"/>
         <w:contextualSpacing/>
+        <w:jc w:val="both"/>
         <w:rPr>
           <w:rFonts w:ascii="Times New Roman" w:hAnsi="Times New Roman" w:cs="Times New Roman"/>
           <w:sz w:val="24"/>
@@ -2330,18 +2326,157 @@
         <w:spacing w:after="0" w:line="360" w:lineRule="auto"/>
         <w:ind w:firstLine="567"/>
         <w:contextualSpacing/>
-        <w:rPr>
-          <w:rFonts w:ascii="Times New Roman" w:hAnsi="Times New Roman" w:cs="Times New Roman"/>
-          <w:sz w:val="24"/>
-          <w:szCs w:val="24"/>
-        </w:rPr>
-      </w:pPr>
+        <w:jc w:val="both"/>
+        <w:rPr>
+          <w:rFonts w:ascii="Times New Roman" w:hAnsi="Times New Roman" w:cs="Times New Roman"/>
+          <w:sz w:val="24"/>
+          <w:szCs w:val="24"/>
+        </w:rPr>
+      </w:pPr>
+      <w:r>
+        <w:rPr>
+          <w:rFonts w:ascii="Times New Roman" w:hAnsi="Times New Roman" w:cs="Times New Roman"/>
+          <w:sz w:val="24"/>
+          <w:szCs w:val="24"/>
+        </w:rPr>
+        <w:lastRenderedPageBreak/>
+        <w:t xml:space="preserve">В мире есть аналоги данной программы, которой пользуются многие компании. </w:t>
+      </w:r>
+      <w:r>
+        <w:rPr>
+          <w:rFonts w:ascii="Times New Roman" w:hAnsi="Times New Roman" w:cs="Times New Roman"/>
+          <w:sz w:val="24"/>
+          <w:szCs w:val="24"/>
+        </w:rPr>
+        <w:t>Одна из них  - «ДНС Ритейл». Программа «1С</w:t>
+      </w:r>
+      <w:proofErr w:type="gramStart"/>
+      <w:r>
+        <w:rPr>
+          <w:rFonts w:ascii="Times New Roman" w:hAnsi="Times New Roman" w:cs="Times New Roman"/>
+          <w:sz w:val="24"/>
+          <w:szCs w:val="24"/>
+        </w:rPr>
+        <w:t>:</w:t>
+      </w:r>
+      <w:r>
+        <w:rPr>
+          <w:rFonts w:ascii="Times New Roman" w:hAnsi="Times New Roman" w:cs="Times New Roman"/>
+          <w:sz w:val="24"/>
+          <w:szCs w:val="24"/>
+        </w:rPr>
+        <w:t>П</w:t>
+      </w:r>
+      <w:proofErr w:type="gramEnd"/>
+      <w:r>
+        <w:rPr>
+          <w:rFonts w:ascii="Times New Roman" w:hAnsi="Times New Roman" w:cs="Times New Roman"/>
+          <w:sz w:val="24"/>
+          <w:szCs w:val="24"/>
+        </w:rPr>
+        <w:t>редприятие» обеспечивает в данной компании быстрого и непрерывного обмена данными, между связанными системами на территории Российской Федерации. При помощи данной программы</w:t>
+      </w:r>
+      <w:r>
+        <w:rPr>
+          <w:rFonts w:ascii="Times New Roman" w:hAnsi="Times New Roman" w:cs="Times New Roman"/>
+          <w:sz w:val="24"/>
+          <w:szCs w:val="24"/>
+        </w:rPr>
+        <w:t xml:space="preserve"> </w:t>
+      </w:r>
+      <w:r>
+        <w:rPr>
+          <w:rFonts w:ascii="Times New Roman" w:hAnsi="Times New Roman" w:cs="Times New Roman"/>
+          <w:sz w:val="24"/>
+          <w:szCs w:val="24"/>
+        </w:rPr>
+        <w:t xml:space="preserve">происходит обмен данных и образуется одна, основная система, которую называют центральной или управленческой базой данных. Она состоит из головного узла и подчиненных территориально распределенных узлов. Есть так же много аналогов в виде </w:t>
+      </w:r>
+      <w:r>
+        <w:rPr>
+          <w:rFonts w:ascii="Times New Roman" w:hAnsi="Times New Roman" w:cs="Times New Roman"/>
+          <w:sz w:val="24"/>
+          <w:szCs w:val="24"/>
+        </w:rPr>
+        <w:t xml:space="preserve">программ, которые местные магазины пишут для своих нужд. </w:t>
+      </w:r>
+      <w:r>
+        <w:rPr>
+          <w:rFonts w:ascii="Times New Roman" w:hAnsi="Times New Roman" w:cs="Times New Roman"/>
+          <w:sz w:val="24"/>
+          <w:szCs w:val="24"/>
+        </w:rPr>
+        <w:t xml:space="preserve">Из-за того, что моя программа является локальной системой управления базой данных, </w:t>
+      </w:r>
+      <w:r>
+        <w:rPr>
+          <w:rFonts w:ascii="Times New Roman" w:hAnsi="Times New Roman" w:cs="Times New Roman"/>
+          <w:sz w:val="24"/>
+          <w:szCs w:val="24"/>
+        </w:rPr>
+        <w:t xml:space="preserve">то она </w:t>
+      </w:r>
+      <w:r>
+        <w:rPr>
+          <w:rFonts w:ascii="Times New Roman" w:hAnsi="Times New Roman" w:cs="Times New Roman"/>
+          <w:sz w:val="24"/>
+          <w:szCs w:val="24"/>
+        </w:rPr>
+        <w:t xml:space="preserve">не предполагает связывания нескольких заведений между собой, чтобы </w:t>
+      </w:r>
+      <w:proofErr w:type="gramStart"/>
+      <w:r>
+        <w:rPr>
+          <w:rFonts w:ascii="Times New Roman" w:hAnsi="Times New Roman" w:cs="Times New Roman"/>
+          <w:sz w:val="24"/>
+          <w:szCs w:val="24"/>
+        </w:rPr>
+        <w:t>следить</w:t>
+      </w:r>
+      <w:proofErr w:type="gramEnd"/>
+      <w:r>
+        <w:rPr>
+          <w:rFonts w:ascii="Times New Roman" w:hAnsi="Times New Roman" w:cs="Times New Roman"/>
+          <w:sz w:val="24"/>
+          <w:szCs w:val="24"/>
+        </w:rPr>
+        <w:t xml:space="preserve"> сколько товара осталось </w:t>
+      </w:r>
+      <w:r>
+        <w:rPr>
+          <w:rFonts w:ascii="Times New Roman" w:hAnsi="Times New Roman" w:cs="Times New Roman"/>
+          <w:sz w:val="24"/>
+          <w:szCs w:val="24"/>
+        </w:rPr>
+        <w:t>на складах в сумме.</w:t>
+      </w:r>
     </w:p>
     <w:p>
       <w:pPr>
         <w:spacing w:after="0" w:line="360" w:lineRule="auto"/>
         <w:ind w:firstLine="567"/>
         <w:contextualSpacing/>
+        <w:jc w:val="both"/>
+        <w:rPr>
+          <w:rFonts w:ascii="Times New Roman" w:hAnsi="Times New Roman" w:cs="Times New Roman"/>
+          <w:sz w:val="24"/>
+          <w:szCs w:val="24"/>
+        </w:rPr>
+      </w:pPr>
+      <w:r>
+        <w:rPr>
+          <w:rFonts w:ascii="Times New Roman" w:hAnsi="Times New Roman" w:cs="Times New Roman"/>
+          <w:sz w:val="24"/>
+          <w:szCs w:val="24"/>
+        </w:rPr>
+        <w:t xml:space="preserve">Я ходил в несколько магазинов электроники «ДНС» в моем городе и узнал, что магазины написали свои программы, которые связывают с системой «1С». </w:t>
+      </w:r>
+    </w:p>
+    <w:p>
+      <w:pPr>
+        <w:spacing w:after="0" w:line="360" w:lineRule="auto"/>
+        <w:ind w:firstLine="567"/>
+        <w:contextualSpacing/>
         <w:rPr>
           <w:rFonts w:ascii="Times New Roman" w:hAnsi="Times New Roman" w:cs="Times New Roman"/>
           <w:sz w:val="24"/>
@@ -2376,6 +2511,7 @@
         <w:spacing w:after="0" w:line="360" w:lineRule="auto"/>
         <w:ind w:firstLine="567"/>
         <w:contextualSpacing/>
+        <w:jc w:val="both"/>
         <w:rPr>
           <w:rFonts w:ascii="Times New Roman" w:hAnsi="Times New Roman" w:cs="Times New Roman"/>
           <w:sz w:val="24"/>
@@ -2450,6 +2586,7 @@
         <w:spacing w:after="0" w:line="360" w:lineRule="auto"/>
         <w:ind w:firstLine="567"/>
         <w:contextualSpacing/>
+        <w:jc w:val="both"/>
         <w:rPr>
           <w:rFonts w:ascii="Times New Roman" w:hAnsi="Times New Roman" w:cs="Times New Roman"/>
           <w:sz w:val="24"/>
@@ -2488,6 +2625,7 @@
         <w:spacing w:after="0" w:line="360" w:lineRule="auto"/>
         <w:ind w:firstLine="567"/>
         <w:contextualSpacing/>
+        <w:jc w:val="both"/>
         <w:rPr>
           <w:rFonts w:ascii="Times New Roman" w:hAnsi="Times New Roman" w:cs="Times New Roman"/>
           <w:sz w:val="24"/>
@@ -2518,6 +2656,18 @@
     <w:p>
       <w:pPr>
         <w:spacing w:after="0" w:line="360" w:lineRule="auto"/>
+        <w:ind w:firstLine="567"/>
+        <w:contextualSpacing/>
+        <w:rPr>
+          <w:rFonts w:ascii="Times New Roman" w:hAnsi="Times New Roman" w:cs="Times New Roman"/>
+          <w:sz w:val="24"/>
+          <w:szCs w:val="24"/>
+        </w:rPr>
+      </w:pPr>
+    </w:p>
+    <w:p>
+      <w:pPr>
+        <w:spacing w:after="0" w:line="360" w:lineRule="auto"/>
         <w:contextualSpacing/>
         <w:jc w:val="center"/>
         <w:rPr>
@@ -2534,6 +2684,7 @@
           <w:sz w:val="24"/>
           <w:szCs w:val="24"/>
         </w:rPr>
+        <w:lastRenderedPageBreak/>
         <w:t>2. Решение проблем с автоматизацией путем создания своей программой</w:t>
       </w:r>
     </w:p>
@@ -2545,6 +2696,7 @@
         <w:spacing w:after="0" w:line="360" w:lineRule="auto"/>
         <w:ind w:firstLine="567"/>
         <w:contextualSpacing/>
+        <w:jc w:val="both"/>
         <w:rPr>
           <w:rFonts w:ascii="Times New Roman" w:hAnsi="Times New Roman" w:cs="Times New Roman"/>
           <w:b/>
@@ -2623,6 +2775,7 @@
         <w:spacing w:after="0" w:line="360" w:lineRule="auto"/>
         <w:ind w:firstLine="567"/>
         <w:contextualSpacing/>
+        <w:jc w:val="both"/>
         <w:rPr>
           <w:rFonts w:ascii="Times New Roman" w:hAnsi="Times New Roman" w:cs="Times New Roman"/>
           <w:sz w:val="24"/>
@@ -2729,8 +2882,304 @@
           <w:sz w:val="24"/>
           <w:szCs w:val="24"/>
         </w:rPr>
+        <w:t>2.1. Начало работы. Обдумывание логики работы</w:t>
+      </w:r>
+    </w:p>
+    <w:p>
+      <w:pPr>
+        <w:tabs>
+          <w:tab w:val="left" w:pos="550"/>
+        </w:tabs>
+        <w:spacing w:after="0" w:line="360" w:lineRule="auto"/>
+        <w:ind w:firstLine="567"/>
+        <w:contextualSpacing/>
+        <w:jc w:val="both"/>
+        <w:rPr>
+          <w:rFonts w:ascii="Times New Roman" w:hAnsi="Times New Roman" w:cs="Times New Roman"/>
+          <w:sz w:val="24"/>
+          <w:szCs w:val="24"/>
+        </w:rPr>
+      </w:pPr>
+      <w:r>
+        <w:rPr>
+          <w:rFonts w:ascii="Times New Roman" w:hAnsi="Times New Roman" w:cs="Times New Roman"/>
+          <w:color w:val="000000"/>
+          <w:sz w:val="24"/>
+          <w:szCs w:val="24"/>
+        </w:rPr>
+        <w:t>В начале практической работы</w:t>
+      </w:r>
+      <w:r>
+        <w:rPr>
+          <w:rFonts w:ascii="Times New Roman" w:hAnsi="Times New Roman" w:cs="Times New Roman"/>
+          <w:color w:val="FF0000"/>
+          <w:sz w:val="24"/>
+          <w:szCs w:val="24"/>
+        </w:rPr>
+        <w:t xml:space="preserve"> </w:t>
+      </w:r>
+      <w:r>
+        <w:rPr>
+          <w:rFonts w:ascii="Times New Roman" w:hAnsi="Times New Roman" w:cs="Times New Roman"/>
+          <w:sz w:val="24"/>
+          <w:szCs w:val="24"/>
+        </w:rPr>
+        <w:t>я придумал</w:t>
+      </w:r>
+      <w:r>
+        <w:rPr>
+          <w:rFonts w:ascii="Times New Roman" w:hAnsi="Times New Roman" w:cs="Times New Roman"/>
+          <w:sz w:val="24"/>
+          <w:szCs w:val="24"/>
+        </w:rPr>
+        <w:t xml:space="preserve"> </w:t>
+      </w:r>
+      <w:r>
+        <w:rPr>
+          <w:rFonts w:ascii="Times New Roman" w:hAnsi="Times New Roman" w:cs="Times New Roman"/>
+          <w:sz w:val="24"/>
+          <w:szCs w:val="24"/>
+        </w:rPr>
+        <w:t>внешний вид моей оболочки и</w:t>
+      </w:r>
+      <w:r>
+        <w:rPr>
+          <w:rFonts w:ascii="Times New Roman" w:hAnsi="Times New Roman" w:cs="Times New Roman"/>
+          <w:sz w:val="24"/>
+          <w:szCs w:val="24"/>
+        </w:rPr>
+        <w:t xml:space="preserve"> </w:t>
+      </w:r>
+      <w:r>
+        <w:rPr>
+          <w:rFonts w:ascii="Times New Roman" w:hAnsi="Times New Roman" w:cs="Times New Roman"/>
+          <w:sz w:val="24"/>
+          <w:szCs w:val="24"/>
+        </w:rPr>
+        <w:t>основной принцип работы</w:t>
+      </w:r>
+      <w:r>
+        <w:rPr>
+          <w:rFonts w:ascii="Times New Roman" w:hAnsi="Times New Roman" w:cs="Times New Roman"/>
+          <w:sz w:val="24"/>
+          <w:szCs w:val="24"/>
+        </w:rPr>
+        <w:t xml:space="preserve">. В ней будет 3 окна, в каждом из которых можно будет что-то делать. В первом — основном, есть возможность просматривать базу данных, искать нужные товары. База товаров будет в файле с форматом CSV. </w:t>
+      </w:r>
+      <w:proofErr w:type="gramStart"/>
+      <w:r>
+        <w:rPr>
+          <w:rFonts w:ascii="Times New Roman" w:hAnsi="Times New Roman" w:cs="Times New Roman"/>
+          <w:sz w:val="24"/>
+          <w:szCs w:val="24"/>
+        </w:rPr>
+        <w:t>Во-втором</w:t>
+      </w:r>
+      <w:proofErr w:type="gramEnd"/>
+      <w:r>
+        <w:rPr>
+          <w:rFonts w:ascii="Times New Roman" w:hAnsi="Times New Roman" w:cs="Times New Roman"/>
+          <w:sz w:val="24"/>
+          <w:szCs w:val="24"/>
+        </w:rPr>
+        <w:t xml:space="preserve"> — окно входа, есть возможность войти в аккаунт администратора. В данном окне будет реализована проверка пароля и логина администраторов. Пароли и логины будут </w:t>
+      </w:r>
+      <w:proofErr w:type="gramStart"/>
+      <w:r>
+        <w:rPr>
+          <w:rFonts w:ascii="Times New Roman" w:hAnsi="Times New Roman" w:cs="Times New Roman"/>
+          <w:sz w:val="24"/>
+          <w:szCs w:val="24"/>
+        </w:rPr>
+        <w:t>хранится</w:t>
+      </w:r>
+      <w:proofErr w:type="gramEnd"/>
+      <w:r>
+        <w:rPr>
+          <w:rFonts w:ascii="Times New Roman" w:hAnsi="Times New Roman" w:cs="Times New Roman"/>
+          <w:sz w:val="24"/>
+          <w:szCs w:val="24"/>
+        </w:rPr>
+        <w:t xml:space="preserve"> в базе данных с таким же типом, как и база данных товаров — CSV. В третьем окне будет реализована возможность добавление и удаления товаров. Так же в четвертом окне — изменения товаров.</w:t>
+      </w:r>
+    </w:p>
+    <w:p>
+      <w:pPr>
+        <w:tabs>
+          <w:tab w:val="left" w:pos="550"/>
+        </w:tabs>
+        <w:spacing w:after="0" w:line="360" w:lineRule="auto"/>
+        <w:ind w:firstLine="567"/>
+        <w:contextualSpacing/>
+        <w:rPr>
+          <w:rFonts w:ascii="Times New Roman" w:hAnsi="Times New Roman" w:cs="Times New Roman"/>
+          <w:sz w:val="24"/>
+          <w:szCs w:val="24"/>
+        </w:rPr>
+      </w:pPr>
+    </w:p>
+    <w:p>
+      <w:pPr>
+        <w:tabs>
+          <w:tab w:val="left" w:pos="550"/>
+        </w:tabs>
+        <w:spacing w:after="0" w:line="360" w:lineRule="auto"/>
+        <w:contextualSpacing/>
+        <w:jc w:val="center"/>
+        <w:rPr>
+          <w:rFonts w:ascii="Times New Roman" w:hAnsi="Times New Roman" w:cs="Times New Roman"/>
+          <w:b/>
+          <w:sz w:val="24"/>
+          <w:szCs w:val="24"/>
+        </w:rPr>
+      </w:pPr>
+      <w:r>
+        <w:rPr>
+          <w:rFonts w:ascii="Times New Roman" w:hAnsi="Times New Roman" w:cs="Times New Roman"/>
+          <w:b/>
+          <w:sz w:val="24"/>
+          <w:szCs w:val="24"/>
+        </w:rPr>
+        <w:t>2.2. Создание дизайна и добавление его в код</w:t>
+      </w:r>
+    </w:p>
+    <w:p>
+      <w:pPr>
+        <w:tabs>
+          <w:tab w:val="left" w:pos="550"/>
+        </w:tabs>
+        <w:spacing w:after="0" w:line="360" w:lineRule="auto"/>
+        <w:ind w:firstLine="567"/>
+        <w:contextualSpacing/>
+        <w:jc w:val="both"/>
+        <w:rPr>
+          <w:rFonts w:ascii="Times New Roman" w:hAnsi="Times New Roman" w:cs="Times New Roman"/>
+          <w:sz w:val="24"/>
+          <w:szCs w:val="24"/>
+        </w:rPr>
+      </w:pPr>
+      <w:r>
+        <w:rPr>
+          <w:rFonts w:ascii="Times New Roman" w:hAnsi="Times New Roman" w:cs="Times New Roman"/>
+          <w:color w:val="000000"/>
+          <w:sz w:val="24"/>
+          <w:szCs w:val="24"/>
+        </w:rPr>
+        <w:t xml:space="preserve">При создании дизайна, код дизайна сохраняется в файл с типом UI. Потом информация о дизайне окон переносится в начало кода приложения. </w:t>
+      </w:r>
+      <w:r>
+        <w:rPr>
+          <w:rFonts w:ascii="Times New Roman" w:hAnsi="Times New Roman" w:cs="Times New Roman"/>
+          <w:sz w:val="24"/>
+          <w:szCs w:val="24"/>
+        </w:rPr>
+        <w:t>В программе изначально выполняется запуск основного окна. При помощи класса «</w:t>
+      </w:r>
+      <w:proofErr w:type="spellStart"/>
+      <w:r>
+        <w:rPr>
+          <w:rFonts w:ascii="Times New Roman" w:hAnsi="Times New Roman" w:cs="Times New Roman"/>
+          <w:sz w:val="24"/>
+          <w:szCs w:val="24"/>
+        </w:rPr>
+        <w:t>Main_Window</w:t>
+      </w:r>
+      <w:proofErr w:type="spellEnd"/>
+      <w:r>
+        <w:rPr>
+          <w:rFonts w:ascii="Times New Roman" w:hAnsi="Times New Roman" w:cs="Times New Roman"/>
+          <w:sz w:val="24"/>
+          <w:szCs w:val="24"/>
+        </w:rPr>
+        <w:t xml:space="preserve">» в </w:t>
+      </w:r>
+      <w:proofErr w:type="gramStart"/>
+      <w:r>
+        <w:rPr>
+          <w:rFonts w:ascii="Times New Roman" w:hAnsi="Times New Roman" w:cs="Times New Roman"/>
+          <w:sz w:val="24"/>
+          <w:szCs w:val="24"/>
+        </w:rPr>
+        <w:t>котором</w:t>
+      </w:r>
+      <w:proofErr w:type="gramEnd"/>
+      <w:r>
+        <w:rPr>
+          <w:rFonts w:ascii="Times New Roman" w:hAnsi="Times New Roman" w:cs="Times New Roman"/>
+          <w:sz w:val="24"/>
+          <w:szCs w:val="24"/>
+        </w:rPr>
+        <w:t xml:space="preserve"> запускается стиль окна. При помощи функции «</w:t>
+      </w:r>
+      <w:proofErr w:type="spellStart"/>
+      <w:r>
+        <w:rPr>
+          <w:rFonts w:ascii="Times New Roman" w:hAnsi="Times New Roman" w:cs="Times New Roman"/>
+          <w:sz w:val="24"/>
+          <w:szCs w:val="24"/>
+        </w:rPr>
+        <w:t>loadTable</w:t>
+      </w:r>
+      <w:proofErr w:type="spellEnd"/>
+      <w:r>
+        <w:rPr>
+          <w:rFonts w:ascii="Times New Roman" w:hAnsi="Times New Roman" w:cs="Times New Roman"/>
+          <w:sz w:val="24"/>
+          <w:szCs w:val="24"/>
+        </w:rPr>
+        <w:t xml:space="preserve">» я загружаю базу данных в виде таблицы, чтобы </w:t>
+      </w:r>
+      <w:proofErr w:type="gramStart"/>
+      <w:r>
+        <w:rPr>
+          <w:rFonts w:ascii="Times New Roman" w:hAnsi="Times New Roman" w:cs="Times New Roman"/>
+          <w:sz w:val="24"/>
+          <w:szCs w:val="24"/>
+        </w:rPr>
+        <w:t>было удобно отслеживать какие товары есть</w:t>
+      </w:r>
+      <w:proofErr w:type="gramEnd"/>
+      <w:r>
+        <w:rPr>
+          <w:rFonts w:ascii="Times New Roman" w:hAnsi="Times New Roman" w:cs="Times New Roman"/>
+          <w:sz w:val="24"/>
+          <w:szCs w:val="24"/>
+        </w:rPr>
+        <w:t xml:space="preserve"> на складе. Кодировка CSV файла — utf-8. Я выбрал именно эту кодировку из-за того, что это популярная кодировка среди программистов, а так же это очень удобная кодировка для меня. Создал возможность открывать окна входа администраторов, удаления и добавления товарных позиций и добавить изменение продаваемой продукции.</w:t>
+      </w:r>
+    </w:p>
+    <w:p>
+      <w:pPr>
+        <w:tabs>
+          <w:tab w:val="left" w:pos="550"/>
+        </w:tabs>
+        <w:spacing w:after="0" w:line="360" w:lineRule="auto"/>
+        <w:ind w:firstLine="567"/>
+        <w:contextualSpacing/>
+        <w:jc w:val="center"/>
+        <w:rPr>
+          <w:rFonts w:ascii="Times New Roman" w:hAnsi="Times New Roman" w:cs="Times New Roman"/>
+          <w:sz w:val="24"/>
+          <w:szCs w:val="24"/>
+        </w:rPr>
+      </w:pPr>
+      <w:r>
+        <w:rPr>
+          <w:rFonts w:ascii="Times New Roman" w:hAnsi="Times New Roman" w:cs="Times New Roman"/>
+          <w:b/>
+          <w:sz w:val="24"/>
+          <w:szCs w:val="24"/>
+        </w:rPr>
         <w:lastRenderedPageBreak/>
-        <w:t>2.1. Начало работы. Обдумывание логики работы</w:t>
+        <w:t>2.3. Алгоритм проверки логина и пароля</w:t>
+      </w:r>
+      <w:r>
+        <w:rPr>
+          <w:rFonts w:ascii="Times New Roman" w:hAnsi="Times New Roman" w:cs="Times New Roman"/>
+          <w:sz w:val="24"/>
+          <w:szCs w:val="24"/>
+        </w:rPr>
+        <w:t xml:space="preserve"> </w:t>
       </w:r>
     </w:p>
     <w:p>
@@ -2741,78 +3190,39 @@
         <w:spacing w:after="0" w:line="360" w:lineRule="auto"/>
         <w:ind w:firstLine="567"/>
         <w:contextualSpacing/>
-        <w:rPr>
-          <w:rFonts w:ascii="Times New Roman" w:hAnsi="Times New Roman" w:cs="Times New Roman"/>
-          <w:sz w:val="24"/>
-          <w:szCs w:val="24"/>
-        </w:rPr>
-      </w:pPr>
-      <w:r>
-        <w:rPr>
-          <w:rFonts w:ascii="Times New Roman" w:hAnsi="Times New Roman" w:cs="Times New Roman"/>
-          <w:color w:val="000000"/>
-          <w:sz w:val="24"/>
-          <w:szCs w:val="24"/>
-        </w:rPr>
-        <w:t>В начале практической работы</w:t>
-      </w:r>
-      <w:r>
-        <w:rPr>
-          <w:rFonts w:ascii="Times New Roman" w:hAnsi="Times New Roman" w:cs="Times New Roman"/>
-          <w:color w:val="FF0000"/>
+        <w:jc w:val="both"/>
+        <w:rPr>
+          <w:rFonts w:ascii="Times New Roman" w:hAnsi="Times New Roman" w:cs="Times New Roman"/>
+          <w:sz w:val="24"/>
+          <w:szCs w:val="24"/>
+        </w:rPr>
+      </w:pPr>
+      <w:r>
+        <w:rPr>
+          <w:rFonts w:ascii="Times New Roman" w:hAnsi="Times New Roman" w:cs="Times New Roman"/>
+          <w:sz w:val="24"/>
+          <w:szCs w:val="24"/>
+        </w:rPr>
+        <w:t xml:space="preserve">После основной работы над основным окном я перешел к созданию окна входа. В этом окне я сделал проверку пароля и логина. </w:t>
+      </w:r>
+      <w:proofErr w:type="gramStart"/>
+      <w:r>
+        <w:rPr>
+          <w:rFonts w:ascii="Times New Roman" w:hAnsi="Times New Roman" w:cs="Times New Roman"/>
+          <w:sz w:val="24"/>
+          <w:szCs w:val="24"/>
+        </w:rPr>
+        <w:t>Логин проверяется по принципу: пустая ли строка, есть ли пробелы, проверка на латинские буквы (по принципу есть латинские буквы значит все верно.</w:t>
+      </w:r>
+      <w:proofErr w:type="gramEnd"/>
+      <w:r>
+        <w:rPr>
+          <w:rFonts w:ascii="Times New Roman" w:hAnsi="Times New Roman" w:cs="Times New Roman"/>
           <w:sz w:val="24"/>
           <w:szCs w:val="24"/>
         </w:rPr>
         <w:t xml:space="preserve"> </w:t>
       </w:r>
-      <w:r>
-        <w:rPr>
-          <w:rFonts w:ascii="Times New Roman" w:hAnsi="Times New Roman" w:cs="Times New Roman"/>
-          <w:sz w:val="24"/>
-          <w:szCs w:val="24"/>
-        </w:rPr>
-        <w:t>я придумал</w:t>
-      </w:r>
-      <w:r>
-        <w:rPr>
-          <w:rFonts w:ascii="Times New Roman" w:hAnsi="Times New Roman" w:cs="Times New Roman"/>
-          <w:sz w:val="24"/>
-          <w:szCs w:val="24"/>
-        </w:rPr>
-        <w:t xml:space="preserve"> </w:t>
-      </w:r>
-      <w:r>
-        <w:rPr>
-          <w:rFonts w:ascii="Times New Roman" w:hAnsi="Times New Roman" w:cs="Times New Roman"/>
-          <w:sz w:val="24"/>
-          <w:szCs w:val="24"/>
-        </w:rPr>
-        <w:t>внешний вид моей оболочки и</w:t>
-      </w:r>
-      <w:r>
-        <w:rPr>
-          <w:rFonts w:ascii="Times New Roman" w:hAnsi="Times New Roman" w:cs="Times New Roman"/>
-          <w:sz w:val="24"/>
-          <w:szCs w:val="24"/>
-        </w:rPr>
-        <w:t xml:space="preserve"> </w:t>
-      </w:r>
-      <w:r>
-        <w:rPr>
-          <w:rFonts w:ascii="Times New Roman" w:hAnsi="Times New Roman" w:cs="Times New Roman"/>
-          <w:sz w:val="24"/>
-          <w:szCs w:val="24"/>
-        </w:rPr>
-        <w:t>основной принцип работы</w:t>
-      </w:r>
-      <w:r>
-        <w:rPr>
-          <w:rFonts w:ascii="Times New Roman" w:hAnsi="Times New Roman" w:cs="Times New Roman"/>
-          <w:sz w:val="24"/>
-          <w:szCs w:val="24"/>
-        </w:rPr>
-        <w:t xml:space="preserve">. В ней будет 3 окна, в каждом из которых можно будет что-то делать. В первом — основном, есть возможность просматривать базу данных, искать нужные товары. База товаров будет в файле с форматом CSV. </w:t>
-      </w:r>
       <w:proofErr w:type="gramStart"/>
       <w:r>
         <w:rPr>
@@ -2820,7 +3230,7 @@
           <w:sz w:val="24"/>
           <w:szCs w:val="24"/>
         </w:rPr>
-        <w:t>Во-втором</w:t>
+        <w:t>Если присутствуют другие буквы — не верно и программа не пропускает дальше).</w:t>
       </w:r>
       <w:proofErr w:type="gramEnd"/>
       <w:r>
@@ -2829,7 +3239,30 @@
           <w:sz w:val="24"/>
           <w:szCs w:val="24"/>
         </w:rPr>
-        <w:t xml:space="preserve"> — окно входа, есть возможность войти в аккаунт администратора. В данном окне будет реализована проверка пароля и логина администраторов. Пароли и логины будут </w:t>
+        <w:t xml:space="preserve"> Пароль проверяется по принципу: есть ли пробелы, пустая ли строчка и нет ли запрещенных символов (знаки которых нет на стандартной клавиатуре).</w:t>
+      </w:r>
+    </w:p>
+    <w:p>
+      <w:pPr>
+        <w:tabs>
+          <w:tab w:val="left" w:pos="550"/>
+        </w:tabs>
+        <w:spacing w:after="0" w:line="360" w:lineRule="auto"/>
+        <w:contextualSpacing/>
+        <w:jc w:val="both"/>
+        <w:rPr>
+          <w:rFonts w:ascii="Times New Roman" w:hAnsi="Times New Roman" w:cs="Times New Roman"/>
+          <w:sz w:val="24"/>
+          <w:szCs w:val="24"/>
+        </w:rPr>
+      </w:pPr>
+      <w:r>
+        <w:rPr>
+          <w:rFonts w:ascii="Times New Roman" w:hAnsi="Times New Roman" w:cs="Times New Roman"/>
+          <w:sz w:val="24"/>
+          <w:szCs w:val="24"/>
+        </w:rPr>
+        <w:t xml:space="preserve">После проверки на верность пароля и логина программа открывает базу данных админов. Код просматривает весь список и сверяет логины. </w:t>
       </w:r>
       <w:proofErr w:type="gramStart"/>
       <w:r>
@@ -2838,7 +3271,7 @@
           <w:sz w:val="24"/>
           <w:szCs w:val="24"/>
         </w:rPr>
-        <w:t>хранится</w:t>
+        <w:t>Если есть совпадение то идет</w:t>
       </w:r>
       <w:proofErr w:type="gramEnd"/>
       <w:r>
@@ -2847,7 +3280,7 @@
           <w:sz w:val="24"/>
           <w:szCs w:val="24"/>
         </w:rPr>
-        <w:t xml:space="preserve"> в базе данных с таким же типом, как и база данных товаров — CSV. В третьем окне будет реализована возможность добавление и удаления товаров. Так же в четвертом окне — изменения товаров.</w:t>
+        <w:t xml:space="preserve"> следующий и последний этап проверки — сверка пароля, привязанного к логину. Если после всех проверок не было нарушено ни одного правила, то программа пропускает его и дает возможность войти в аккаунт и управлять базой данных. В будущем планируется создать возможность иерархии в виде старшего администратора, среднего администратора, продавца и тому подобное.</w:t>
       </w:r>
     </w:p>
     <w:p>
@@ -2856,307 +3289,8 @@
           <w:tab w:val="left" w:pos="550"/>
         </w:tabs>
         <w:spacing w:after="0" w:line="360" w:lineRule="auto"/>
-        <w:ind w:firstLine="567"/>
-        <w:contextualSpacing/>
-        <w:rPr>
-          <w:rFonts w:ascii="Times New Roman" w:hAnsi="Times New Roman" w:cs="Times New Roman"/>
-          <w:sz w:val="24"/>
-          <w:szCs w:val="24"/>
-        </w:rPr>
-      </w:pPr>
-    </w:p>
-    <w:p>
-      <w:pPr>
-        <w:tabs>
-          <w:tab w:val="left" w:pos="550"/>
-        </w:tabs>
-        <w:spacing w:after="0" w:line="360" w:lineRule="auto"/>
-        <w:contextualSpacing/>
-        <w:jc w:val="center"/>
-        <w:rPr>
-          <w:rFonts w:ascii="Times New Roman" w:hAnsi="Times New Roman" w:cs="Times New Roman"/>
-          <w:b/>
-          <w:sz w:val="24"/>
-          <w:szCs w:val="24"/>
-        </w:rPr>
-      </w:pPr>
-      <w:r>
-        <w:rPr>
-          <w:rFonts w:ascii="Times New Roman" w:hAnsi="Times New Roman" w:cs="Times New Roman"/>
-          <w:b/>
-          <w:sz w:val="24"/>
-          <w:szCs w:val="24"/>
-        </w:rPr>
-        <w:t>2.2. Создание дизайна и добавление его в код</w:t>
-      </w:r>
-    </w:p>
-    <w:p>
-      <w:pPr>
-        <w:tabs>
-          <w:tab w:val="left" w:pos="550"/>
-        </w:tabs>
-        <w:spacing w:after="0" w:line="360" w:lineRule="auto"/>
-        <w:ind w:firstLine="567"/>
-        <w:contextualSpacing/>
-        <w:rPr>
-          <w:rFonts w:ascii="Times New Roman" w:hAnsi="Times New Roman" w:cs="Times New Roman"/>
-          <w:sz w:val="24"/>
-          <w:szCs w:val="24"/>
-        </w:rPr>
-      </w:pPr>
-      <w:r>
-        <w:rPr>
-          <w:rFonts w:ascii="Times New Roman" w:hAnsi="Times New Roman" w:cs="Times New Roman"/>
-          <w:color w:val="000000"/>
-          <w:sz w:val="24"/>
-          <w:szCs w:val="24"/>
-        </w:rPr>
-        <w:t xml:space="preserve">При создании дизайна, код дизайна сохраняется в файл с типом UI. Потом информация о дизайне окон переносится в начало кода приложения. </w:t>
-      </w:r>
-      <w:r>
-        <w:rPr>
-          <w:rFonts w:ascii="Times New Roman" w:hAnsi="Times New Roman" w:cs="Times New Roman"/>
-          <w:sz w:val="24"/>
-          <w:szCs w:val="24"/>
-        </w:rPr>
-        <w:t>В программе изначально выполняется запуск основного окна. При помощи класса «</w:t>
-      </w:r>
-      <w:proofErr w:type="spellStart"/>
-      <w:r>
-        <w:rPr>
-          <w:rFonts w:ascii="Times New Roman" w:hAnsi="Times New Roman" w:cs="Times New Roman"/>
-          <w:sz w:val="24"/>
-          <w:szCs w:val="24"/>
-        </w:rPr>
-        <w:t>Main_Window</w:t>
-      </w:r>
-      <w:proofErr w:type="spellEnd"/>
-      <w:r>
-        <w:rPr>
-          <w:rFonts w:ascii="Times New Roman" w:hAnsi="Times New Roman" w:cs="Times New Roman"/>
-          <w:sz w:val="24"/>
-          <w:szCs w:val="24"/>
-        </w:rPr>
-        <w:t xml:space="preserve">» в </w:t>
-      </w:r>
-      <w:proofErr w:type="gramStart"/>
-      <w:r>
-        <w:rPr>
-          <w:rFonts w:ascii="Times New Roman" w:hAnsi="Times New Roman" w:cs="Times New Roman"/>
-          <w:sz w:val="24"/>
-          <w:szCs w:val="24"/>
-        </w:rPr>
-        <w:t>котором</w:t>
-      </w:r>
-      <w:proofErr w:type="gramEnd"/>
-      <w:r>
-        <w:rPr>
-          <w:rFonts w:ascii="Times New Roman" w:hAnsi="Times New Roman" w:cs="Times New Roman"/>
-          <w:sz w:val="24"/>
-          <w:szCs w:val="24"/>
-        </w:rPr>
-        <w:t xml:space="preserve"> запускается стиль окна. При помощи функции «</w:t>
-      </w:r>
-      <w:proofErr w:type="spellStart"/>
-      <w:r>
-        <w:rPr>
-          <w:rFonts w:ascii="Times New Roman" w:hAnsi="Times New Roman" w:cs="Times New Roman"/>
-          <w:sz w:val="24"/>
-          <w:szCs w:val="24"/>
-        </w:rPr>
-        <w:t>loadTable</w:t>
-      </w:r>
-      <w:proofErr w:type="spellEnd"/>
-      <w:r>
-        <w:rPr>
-          <w:rFonts w:ascii="Times New Roman" w:hAnsi="Times New Roman" w:cs="Times New Roman"/>
-          <w:sz w:val="24"/>
-          <w:szCs w:val="24"/>
-        </w:rPr>
-        <w:t xml:space="preserve">» я загружаю базу данных в виде таблицы, чтобы </w:t>
-      </w:r>
-      <w:proofErr w:type="gramStart"/>
-      <w:r>
-        <w:rPr>
-          <w:rFonts w:ascii="Times New Roman" w:hAnsi="Times New Roman" w:cs="Times New Roman"/>
-          <w:sz w:val="24"/>
-          <w:szCs w:val="24"/>
-        </w:rPr>
-        <w:t>было удобно отслеживать какие товары есть</w:t>
-      </w:r>
-      <w:proofErr w:type="gramEnd"/>
-      <w:r>
-        <w:rPr>
-          <w:rFonts w:ascii="Times New Roman" w:hAnsi="Times New Roman" w:cs="Times New Roman"/>
-          <w:sz w:val="24"/>
-          <w:szCs w:val="24"/>
-        </w:rPr>
-        <w:t xml:space="preserve"> на складе. Кодировка CSV файла — utf-8. Я выбрал именно эту кодировку из-за того, что это популярная кодировка среди программистов, а так же это очень удобная кодировка для меня. Создал возможность открывать окна входа администраторов, удаления и добавления товарных позиций и добавить изменение продаваемой продукции.</w:t>
-      </w:r>
-    </w:p>
-    <w:p>
-      <w:pPr>
-        <w:tabs>
-          <w:tab w:val="left" w:pos="550"/>
-        </w:tabs>
-        <w:spacing w:after="0" w:line="360" w:lineRule="auto"/>
-        <w:ind w:firstLine="567"/>
-        <w:contextualSpacing/>
-        <w:rPr>
-          <w:rFonts w:ascii="Times New Roman" w:hAnsi="Times New Roman" w:cs="Times New Roman"/>
-          <w:sz w:val="24"/>
-          <w:szCs w:val="24"/>
-        </w:rPr>
-      </w:pPr>
-    </w:p>
-    <w:p>
-      <w:pPr>
-        <w:tabs>
-          <w:tab w:val="left" w:pos="550"/>
-        </w:tabs>
-        <w:spacing w:after="0" w:line="360" w:lineRule="auto"/>
-        <w:ind w:firstLine="567"/>
-        <w:contextualSpacing/>
-        <w:jc w:val="center"/>
-        <w:rPr>
-          <w:rFonts w:ascii="Times New Roman" w:hAnsi="Times New Roman" w:cs="Times New Roman"/>
-          <w:sz w:val="24"/>
-          <w:szCs w:val="24"/>
-        </w:rPr>
-      </w:pPr>
-      <w:r>
-        <w:rPr>
-          <w:rFonts w:ascii="Times New Roman" w:hAnsi="Times New Roman" w:cs="Times New Roman"/>
-          <w:b/>
-          <w:sz w:val="24"/>
-          <w:szCs w:val="24"/>
-        </w:rPr>
-        <w:t>2.3. Алгоритм проверки логина и пароля</w:t>
-      </w:r>
-      <w:r>
-        <w:rPr>
-          <w:rFonts w:ascii="Times New Roman" w:hAnsi="Times New Roman" w:cs="Times New Roman"/>
-          <w:sz w:val="24"/>
-          <w:szCs w:val="24"/>
-        </w:rPr>
-        <w:t xml:space="preserve"> </w:t>
-      </w:r>
-    </w:p>
-    <w:p>
-      <w:pPr>
-        <w:tabs>
-          <w:tab w:val="left" w:pos="550"/>
-        </w:tabs>
-        <w:spacing w:after="0" w:line="360" w:lineRule="auto"/>
-        <w:ind w:firstLine="567"/>
-        <w:contextualSpacing/>
-        <w:rPr>
-          <w:rFonts w:ascii="Times New Roman" w:hAnsi="Times New Roman" w:cs="Times New Roman"/>
-          <w:sz w:val="24"/>
-          <w:szCs w:val="24"/>
-        </w:rPr>
-      </w:pPr>
-      <w:r>
-        <w:rPr>
-          <w:rFonts w:ascii="Times New Roman" w:hAnsi="Times New Roman" w:cs="Times New Roman"/>
-          <w:sz w:val="24"/>
-          <w:szCs w:val="24"/>
-        </w:rPr>
-        <w:t xml:space="preserve">После основной работы над основным окном я перешел к созданию окна входа. В этом окне я сделал проверку пароля и логина. </w:t>
-      </w:r>
-      <w:proofErr w:type="gramStart"/>
-      <w:r>
-        <w:rPr>
-          <w:rFonts w:ascii="Times New Roman" w:hAnsi="Times New Roman" w:cs="Times New Roman"/>
-          <w:sz w:val="24"/>
-          <w:szCs w:val="24"/>
-        </w:rPr>
-        <w:t>Логин проверяется по принципу: пустая ли строка, есть ли пробелы, проверка на латинские буквы (по принципу есть латинские буквы значит все верно.</w:t>
-      </w:r>
-      <w:proofErr w:type="gramEnd"/>
-      <w:r>
-        <w:rPr>
-          <w:rFonts w:ascii="Times New Roman" w:hAnsi="Times New Roman" w:cs="Times New Roman"/>
-          <w:sz w:val="24"/>
-          <w:szCs w:val="24"/>
-        </w:rPr>
-        <w:t xml:space="preserve"> </w:t>
-      </w:r>
-      <w:proofErr w:type="gramStart"/>
-      <w:r>
-        <w:rPr>
-          <w:rFonts w:ascii="Times New Roman" w:hAnsi="Times New Roman" w:cs="Times New Roman"/>
-          <w:sz w:val="24"/>
-          <w:szCs w:val="24"/>
-        </w:rPr>
-        <w:t>Если присутствуют другие буквы — не верно и программа не пропускает дальше).</w:t>
-      </w:r>
-      <w:proofErr w:type="gramEnd"/>
-      <w:r>
-        <w:rPr>
-          <w:rFonts w:ascii="Times New Roman" w:hAnsi="Times New Roman" w:cs="Times New Roman"/>
-          <w:sz w:val="24"/>
-          <w:szCs w:val="24"/>
-        </w:rPr>
-        <w:t xml:space="preserve"> Пароль проверяется по принципу: есть ли пробелы, пустая ли строчка и нет ли запрещенных символов (знаки которых нет на стандартной клавиатуре).</w:t>
-      </w:r>
-    </w:p>
-    <w:p>
-      <w:pPr>
-        <w:tabs>
-          <w:tab w:val="left" w:pos="550"/>
-        </w:tabs>
-        <w:spacing w:after="0" w:line="360" w:lineRule="auto"/>
-        <w:contextualSpacing/>
-        <w:rPr>
-          <w:rFonts w:ascii="Times New Roman" w:hAnsi="Times New Roman" w:cs="Times New Roman"/>
-          <w:sz w:val="24"/>
-          <w:szCs w:val="24"/>
-        </w:rPr>
-      </w:pPr>
-      <w:r>
-        <w:rPr>
-          <w:rFonts w:ascii="Times New Roman" w:hAnsi="Times New Roman" w:cs="Times New Roman"/>
-          <w:sz w:val="24"/>
-          <w:szCs w:val="24"/>
-        </w:rPr>
-        <w:t xml:space="preserve">После проверки на верность пароля и логина программа открывает базу данных админов. Код просматривает весь список и сверяет логины. </w:t>
-      </w:r>
-      <w:proofErr w:type="gramStart"/>
-      <w:r>
-        <w:rPr>
-          <w:rFonts w:ascii="Times New Roman" w:hAnsi="Times New Roman" w:cs="Times New Roman"/>
-          <w:sz w:val="24"/>
-          <w:szCs w:val="24"/>
-        </w:rPr>
-        <w:t>Если есть совпадение то идет</w:t>
-      </w:r>
-      <w:proofErr w:type="gramEnd"/>
-      <w:r>
-        <w:rPr>
-          <w:rFonts w:ascii="Times New Roman" w:hAnsi="Times New Roman" w:cs="Times New Roman"/>
-          <w:sz w:val="24"/>
-          <w:szCs w:val="24"/>
-        </w:rPr>
-        <w:t xml:space="preserve"> следующий и последний этап проверки — сверка пароля, привязанного к логину. Если после всех проверок не было нарушено ни одного правила, то программа пропускает его и дает возможность войти в аккаунт и управлять базой данных. В будущем планируется </w:t>
-      </w:r>
-      <w:r>
-        <w:rPr>
-          <w:rFonts w:ascii="Times New Roman" w:hAnsi="Times New Roman" w:cs="Times New Roman"/>
-          <w:sz w:val="24"/>
-          <w:szCs w:val="24"/>
-        </w:rPr>
-        <w:lastRenderedPageBreak/>
-        <w:t>создать возможность иерархии в виде старшего администратора, среднего администратора, продавца и тому подобное.</w:t>
-      </w:r>
-    </w:p>
-    <w:p>
-      <w:pPr>
-        <w:tabs>
-          <w:tab w:val="left" w:pos="550"/>
-        </w:tabs>
-        <w:spacing w:after="0" w:line="360" w:lineRule="auto"/>
-        <w:contextualSpacing/>
+        <w:contextualSpacing/>
+        <w:jc w:val="both"/>
         <w:rPr>
           <w:rFonts w:ascii="Times New Roman" w:hAnsi="Times New Roman" w:cs="Times New Roman"/>
           <w:sz w:val="24"/>
@@ -3238,6 +3372,7 @@
         <w:spacing w:after="0" w:line="360" w:lineRule="auto"/>
         <w:ind w:firstLine="567"/>
         <w:contextualSpacing/>
+        <w:jc w:val="both"/>
         <w:rPr>
           <w:rFonts w:ascii="Times New Roman" w:hAnsi="Times New Roman" w:cs="Times New Roman"/>
           <w:sz w:val="24"/>
@@ -3279,6 +3414,7 @@
         <w:spacing w:after="0" w:line="360" w:lineRule="auto"/>
         <w:ind w:firstLine="567"/>
         <w:contextualSpacing/>
+        <w:jc w:val="both"/>
         <w:rPr>
           <w:rFonts w:ascii="Times New Roman" w:hAnsi="Times New Roman" w:cs="Times New Roman"/>
           <w:sz w:val="24"/>
@@ -3338,18 +3474,20 @@
         <w:spacing w:after="0" w:line="360" w:lineRule="auto"/>
         <w:ind w:firstLine="567"/>
         <w:contextualSpacing/>
-        <w:rPr>
-          <w:rFonts w:ascii="Times New Roman" w:hAnsi="Times New Roman" w:cs="Times New Roman"/>
-          <w:sz w:val="24"/>
-          <w:szCs w:val="24"/>
-        </w:rPr>
-      </w:pPr>
-      <w:r>
-        <w:rPr>
-          <w:rFonts w:ascii="Times New Roman" w:hAnsi="Times New Roman" w:cs="Times New Roman"/>
-          <w:sz w:val="24"/>
-          <w:szCs w:val="24"/>
-        </w:rPr>
+        <w:jc w:val="both"/>
+        <w:rPr>
+          <w:rFonts w:ascii="Times New Roman" w:hAnsi="Times New Roman" w:cs="Times New Roman"/>
+          <w:sz w:val="24"/>
+          <w:szCs w:val="24"/>
+        </w:rPr>
+      </w:pPr>
+      <w:r>
+        <w:rPr>
+          <w:rFonts w:ascii="Times New Roman" w:hAnsi="Times New Roman" w:cs="Times New Roman"/>
+          <w:sz w:val="24"/>
+          <w:szCs w:val="24"/>
+        </w:rPr>
+        <w:lastRenderedPageBreak/>
         <w:t xml:space="preserve">Процесс изменения товаров, </w:t>
       </w:r>
       <w:proofErr w:type="gramStart"/>
@@ -3397,6 +3535,7 @@
         <w:spacing w:after="0" w:line="360" w:lineRule="auto"/>
         <w:ind w:firstLine="567"/>
         <w:contextualSpacing/>
+        <w:jc w:val="both"/>
         <w:rPr>
           <w:rFonts w:ascii="Times New Roman" w:hAnsi="Times New Roman" w:cs="Times New Roman"/>
           <w:sz w:val="24"/>
@@ -3464,8 +3603,200 @@
           <w:sz w:val="24"/>
           <w:szCs w:val="24"/>
         </w:rPr>
+        <w:t>2.5. Создание поиска по базе данных</w:t>
+      </w:r>
+    </w:p>
+    <w:p>
+      <w:pPr>
+        <w:tabs>
+          <w:tab w:val="left" w:pos="550"/>
+        </w:tabs>
+        <w:spacing w:after="0" w:line="360" w:lineRule="auto"/>
+        <w:ind w:firstLine="567"/>
+        <w:contextualSpacing/>
+        <w:jc w:val="both"/>
+        <w:rPr>
+          <w:rFonts w:ascii="Times New Roman" w:hAnsi="Times New Roman" w:cs="Times New Roman"/>
+          <w:sz w:val="24"/>
+          <w:szCs w:val="24"/>
+        </w:rPr>
+      </w:pPr>
+      <w:r>
+        <w:rPr>
+          <w:rFonts w:ascii="Times New Roman" w:hAnsi="Times New Roman" w:cs="Times New Roman"/>
+          <w:sz w:val="24"/>
+          <w:szCs w:val="24"/>
+        </w:rPr>
+        <w:t xml:space="preserve">Еще одна функция моей программы — поиск по базе данных. Эта функция поможет ориентироваться в огромном массиве данных, где множество разных позиций. Так продавцы в случае </w:t>
+      </w:r>
+      <w:proofErr w:type="gramStart"/>
+      <w:r>
+        <w:rPr>
+          <w:rFonts w:ascii="Times New Roman" w:hAnsi="Times New Roman" w:cs="Times New Roman"/>
+          <w:sz w:val="24"/>
+          <w:szCs w:val="24"/>
+        </w:rPr>
+        <w:t>не хватки</w:t>
+      </w:r>
+      <w:proofErr w:type="gramEnd"/>
+      <w:r>
+        <w:rPr>
+          <w:rFonts w:ascii="Times New Roman" w:hAnsi="Times New Roman" w:cs="Times New Roman"/>
+          <w:sz w:val="24"/>
+          <w:szCs w:val="24"/>
+        </w:rPr>
+        <w:t xml:space="preserve"> товара на складе, смогут предложить похожий вариант для покупки, который будет на складе. Это поможет быстро ориентироваться в том, где, что и как лежит, а так же быстро узнать цену. В базе данных не будет описано множество функций и разнообразий для продавца, дабы не загружать его голову и на «замылить» глаз. В базе данных 4 основных столбца: наименование товара, цена, количество и место, где хранится.</w:t>
+      </w:r>
+    </w:p>
+    <w:p>
+      <w:pPr>
+        <w:tabs>
+          <w:tab w:val="left" w:pos="550"/>
+        </w:tabs>
+        <w:spacing w:after="0" w:line="360" w:lineRule="auto"/>
+        <w:ind w:firstLine="567"/>
+        <w:contextualSpacing/>
+        <w:jc w:val="both"/>
+        <w:rPr>
+          <w:rFonts w:ascii="Times New Roman" w:hAnsi="Times New Roman" w:cs="Times New Roman"/>
+          <w:sz w:val="24"/>
+          <w:szCs w:val="24"/>
+        </w:rPr>
+      </w:pPr>
+      <w:r>
+        <w:rPr>
+          <w:rFonts w:ascii="Times New Roman" w:hAnsi="Times New Roman" w:cs="Times New Roman"/>
+          <w:sz w:val="24"/>
+          <w:szCs w:val="24"/>
+        </w:rPr>
+        <w:t xml:space="preserve">Поиск происходит следующим образом. Программа считывает базу данных и ищет совпадения с тем, что пользователь ввел в строку поиска. Если совпадения есть, то продавец увидит выделенный серым цветом квадратик, в котором будут похожие символы. По найденной строке, покупателю будет возможно понять подходит ли ему товар по цене и есть ли он на складе. Эту информацию предоставит продавец или консультант, который будет обслуживать этого потребителя. </w:t>
+      </w:r>
+    </w:p>
+    <w:p>
+      <w:pPr>
+        <w:tabs>
+          <w:tab w:val="left" w:pos="550"/>
+        </w:tabs>
+        <w:spacing w:after="0" w:line="360" w:lineRule="auto"/>
+        <w:contextualSpacing/>
+        <w:rPr>
+          <w:rFonts w:ascii="Times New Roman" w:hAnsi="Times New Roman" w:cs="Times New Roman"/>
+          <w:sz w:val="24"/>
+          <w:szCs w:val="24"/>
+        </w:rPr>
+      </w:pPr>
+    </w:p>
+    <w:p>
+      <w:pPr>
+        <w:tabs>
+          <w:tab w:val="left" w:pos="550"/>
+        </w:tabs>
+        <w:spacing w:after="0" w:line="360" w:lineRule="auto"/>
+        <w:contextualSpacing/>
+        <w:rPr>
+          <w:rFonts w:ascii="Times New Roman" w:hAnsi="Times New Roman" w:cs="Times New Roman"/>
+          <w:sz w:val="24"/>
+          <w:szCs w:val="24"/>
+        </w:rPr>
+      </w:pPr>
+    </w:p>
+    <w:p>
+      <w:pPr>
+        <w:tabs>
+          <w:tab w:val="left" w:pos="550"/>
+        </w:tabs>
+        <w:spacing w:after="0" w:line="360" w:lineRule="auto"/>
+        <w:contextualSpacing/>
+        <w:rPr>
+          <w:rFonts w:ascii="Times New Roman" w:hAnsi="Times New Roman" w:cs="Times New Roman"/>
+          <w:sz w:val="24"/>
+          <w:szCs w:val="24"/>
+        </w:rPr>
+      </w:pPr>
+      <w:bookmarkStart w:id="0" w:name="_GoBack"/>
+      <w:bookmarkEnd w:id="0"/>
+    </w:p>
+    <w:p>
+      <w:pPr>
+        <w:tabs>
+          <w:tab w:val="left" w:pos="550"/>
+        </w:tabs>
+        <w:spacing w:after="0" w:line="360" w:lineRule="auto"/>
+        <w:contextualSpacing/>
+        <w:rPr>
+          <w:rFonts w:ascii="Times New Roman" w:hAnsi="Times New Roman" w:cs="Times New Roman"/>
+          <w:sz w:val="24"/>
+          <w:szCs w:val="24"/>
+        </w:rPr>
+      </w:pPr>
+    </w:p>
+    <w:p>
+      <w:pPr>
+        <w:tabs>
+          <w:tab w:val="left" w:pos="550"/>
+        </w:tabs>
+        <w:spacing w:after="0" w:line="360" w:lineRule="auto"/>
+        <w:contextualSpacing/>
+        <w:rPr>
+          <w:rFonts w:ascii="Times New Roman" w:hAnsi="Times New Roman" w:cs="Times New Roman"/>
+          <w:sz w:val="24"/>
+          <w:szCs w:val="24"/>
+        </w:rPr>
+      </w:pPr>
+    </w:p>
+    <w:p>
+      <w:pPr>
+        <w:tabs>
+          <w:tab w:val="left" w:pos="550"/>
+        </w:tabs>
+        <w:spacing w:after="0" w:line="360" w:lineRule="auto"/>
+        <w:contextualSpacing/>
+        <w:rPr>
+          <w:rFonts w:ascii="Times New Roman" w:hAnsi="Times New Roman" w:cs="Times New Roman"/>
+          <w:sz w:val="24"/>
+          <w:szCs w:val="24"/>
+        </w:rPr>
+      </w:pPr>
+    </w:p>
+    <w:p>
+      <w:pPr>
+        <w:tabs>
+          <w:tab w:val="left" w:pos="550"/>
+        </w:tabs>
+        <w:spacing w:after="0" w:line="360" w:lineRule="auto"/>
+        <w:contextualSpacing/>
+        <w:rPr>
+          <w:rFonts w:ascii="Times New Roman" w:hAnsi="Times New Roman" w:cs="Times New Roman"/>
+          <w:sz w:val="24"/>
+          <w:szCs w:val="24"/>
+        </w:rPr>
+      </w:pPr>
+    </w:p>
+    <w:p>
+      <w:pPr>
+        <w:tabs>
+          <w:tab w:val="left" w:pos="550"/>
+        </w:tabs>
+        <w:spacing w:after="0" w:line="360" w:lineRule="auto"/>
+        <w:ind w:firstLine="567"/>
+        <w:contextualSpacing/>
+        <w:jc w:val="center"/>
+        <w:rPr>
+          <w:rFonts w:ascii="Times New Roman" w:hAnsi="Times New Roman" w:cs="Times New Roman"/>
+          <w:b/>
+          <w:sz w:val="24"/>
+          <w:szCs w:val="24"/>
+        </w:rPr>
+      </w:pPr>
+      <w:r>
+        <w:rPr>
+          <w:rFonts w:ascii="Times New Roman" w:hAnsi="Times New Roman" w:cs="Times New Roman"/>
+          <w:b/>
+          <w:sz w:val="24"/>
+          <w:szCs w:val="24"/>
+        </w:rPr>
         <w:lastRenderedPageBreak/>
-        <w:t>2.5. Создание поиска по базе данных</w:t>
+        <w:t>Вывод</w:t>
       </w:r>
     </w:p>
     <w:p>
@@ -3476,37 +3807,46 @@
         <w:spacing w:after="0" w:line="360" w:lineRule="auto"/>
         <w:ind w:firstLine="567"/>
         <w:contextualSpacing/>
-        <w:rPr>
-          <w:rFonts w:ascii="Times New Roman" w:hAnsi="Times New Roman" w:cs="Times New Roman"/>
-          <w:sz w:val="24"/>
-          <w:szCs w:val="24"/>
-        </w:rPr>
-      </w:pPr>
-      <w:r>
-        <w:rPr>
-          <w:rFonts w:ascii="Times New Roman" w:hAnsi="Times New Roman" w:cs="Times New Roman"/>
-          <w:sz w:val="24"/>
-          <w:szCs w:val="24"/>
-        </w:rPr>
-        <w:t xml:space="preserve">Еще одна функция моей программы — поиск по базе данных. Эта функция поможет ориентироваться в огромном массиве данных, где множество разных позиций. Так продавцы в случае </w:t>
-      </w:r>
-      <w:proofErr w:type="gramStart"/>
-      <w:r>
-        <w:rPr>
-          <w:rFonts w:ascii="Times New Roman" w:hAnsi="Times New Roman" w:cs="Times New Roman"/>
-          <w:sz w:val="24"/>
-          <w:szCs w:val="24"/>
-        </w:rPr>
-        <w:t>не хватки</w:t>
-      </w:r>
-      <w:proofErr w:type="gramEnd"/>
-      <w:r>
-        <w:rPr>
-          <w:rFonts w:ascii="Times New Roman" w:hAnsi="Times New Roman" w:cs="Times New Roman"/>
-          <w:sz w:val="24"/>
-          <w:szCs w:val="24"/>
-        </w:rPr>
-        <w:t xml:space="preserve"> товара на складе, смогут предложить похожий вариант для покупки, который будет на складе. Это поможет быстро ориентироваться в том, где, что и как лежит, а так же быстро узнать цену. В базе данных не будет описано множество функций и разнообразий для продавца, дабы не загружать его голову и на «замылить» глаз. В базе данных 4 основных столбца: наименование товара, цена, количество и место, где хранится.</w:t>
+        <w:jc w:val="both"/>
+        <w:rPr>
+          <w:rFonts w:ascii="Times New Roman" w:hAnsi="Times New Roman" w:cs="Times New Roman"/>
+          <w:sz w:val="24"/>
+          <w:szCs w:val="24"/>
+        </w:rPr>
+      </w:pPr>
+      <w:r>
+        <w:rPr>
+          <w:rFonts w:ascii="Times New Roman" w:hAnsi="Times New Roman" w:cs="Times New Roman"/>
+          <w:sz w:val="24"/>
+          <w:szCs w:val="24"/>
+        </w:rPr>
+        <w:t xml:space="preserve">Я  </w:t>
+      </w:r>
+      <w:r>
+        <w:rPr>
+          <w:rFonts w:ascii="Times New Roman" w:hAnsi="Times New Roman" w:cs="Times New Roman"/>
+          <w:color w:val="000000"/>
+          <w:sz w:val="24"/>
+          <w:szCs w:val="24"/>
+        </w:rPr>
+        <w:t>провел анализ</w:t>
+      </w:r>
+      <w:r>
+        <w:rPr>
+          <w:rFonts w:ascii="Times New Roman" w:hAnsi="Times New Roman" w:cs="Times New Roman"/>
+          <w:color w:val="92D050"/>
+          <w:sz w:val="24"/>
+          <w:szCs w:val="24"/>
+        </w:rPr>
+        <w:t xml:space="preserve"> </w:t>
+      </w:r>
+      <w:r>
+        <w:rPr>
+          <w:rFonts w:ascii="Times New Roman" w:hAnsi="Times New Roman" w:cs="Times New Roman"/>
+          <w:sz w:val="24"/>
+          <w:szCs w:val="24"/>
+        </w:rPr>
+        <w:t>рынка товаров электронной техники и комплектующих, которую часто покупают или ремонтируют. Так же я создал свою программу, в которой реализовал возможность управления базой данных магазина. Своей работой я смогу оптимизировать работу продавцов, что поможет в скором времени уменьшить количество очередей, увеличить количество покупателей, которые будут удовлетворены скоростью их обслуживания.</w:t>
       </w:r>
     </w:p>
     <w:p>
@@ -3517,20 +3857,13 @@
         <w:spacing w:after="0" w:line="360" w:lineRule="auto"/>
         <w:ind w:firstLine="567"/>
         <w:contextualSpacing/>
-        <w:rPr>
-          <w:rFonts w:ascii="Times New Roman" w:hAnsi="Times New Roman" w:cs="Times New Roman"/>
-          <w:sz w:val="24"/>
-          <w:szCs w:val="24"/>
-        </w:rPr>
-      </w:pPr>
-      <w:r>
-        <w:rPr>
-          <w:rFonts w:ascii="Times New Roman" w:hAnsi="Times New Roman" w:cs="Times New Roman"/>
-          <w:sz w:val="24"/>
-          <w:szCs w:val="24"/>
-        </w:rPr>
-        <w:t xml:space="preserve">Поиск происходит следующим образом. Программа считывает базу данных и ищет совпадения с тем, что пользователь ввел в строку поиска. Если совпадения есть, то продавец увидит выделенный серым цветом квадратик, в котором будут похожие символы. По найденной строке, покупателю будет возможно понять подходит ли ему товар по цене и есть ли он на складе. Эту информацию предоставит продавец или консультант, который будет обслуживать этого потребителя. </w:t>
-      </w:r>
+        <w:jc w:val="center"/>
+        <w:rPr>
+          <w:rFonts w:ascii="Times New Roman" w:hAnsi="Times New Roman" w:cs="Times New Roman"/>
+          <w:sz w:val="24"/>
+          <w:szCs w:val="24"/>
+        </w:rPr>
+      </w:pPr>
     </w:p>
     <w:p>
       <w:pPr>
@@ -3540,6 +3873,7 @@
         <w:spacing w:after="0" w:line="360" w:lineRule="auto"/>
         <w:ind w:firstLine="567"/>
         <w:contextualSpacing/>
+        <w:jc w:val="center"/>
         <w:rPr>
           <w:rFonts w:ascii="Times New Roman" w:hAnsi="Times New Roman" w:cs="Times New Roman"/>
           <w:sz w:val="24"/>
@@ -3555,6 +3889,7 @@
         <w:spacing w:after="0" w:line="360" w:lineRule="auto"/>
         <w:ind w:firstLine="567"/>
         <w:contextualSpacing/>
+        <w:jc w:val="center"/>
         <w:rPr>
           <w:rFonts w:ascii="Times New Roman" w:hAnsi="Times New Roman" w:cs="Times New Roman"/>
           <w:sz w:val="24"/>
@@ -3570,6 +3905,7 @@
         <w:spacing w:after="0" w:line="360" w:lineRule="auto"/>
         <w:ind w:firstLine="567"/>
         <w:contextualSpacing/>
+        <w:jc w:val="center"/>
         <w:rPr>
           <w:rFonts w:ascii="Times New Roman" w:hAnsi="Times New Roman" w:cs="Times New Roman"/>
           <w:sz w:val="24"/>
@@ -3585,6 +3921,7 @@
         <w:spacing w:after="0" w:line="360" w:lineRule="auto"/>
         <w:ind w:firstLine="567"/>
         <w:contextualSpacing/>
+        <w:jc w:val="center"/>
         <w:rPr>
           <w:rFonts w:ascii="Times New Roman" w:hAnsi="Times New Roman" w:cs="Times New Roman"/>
           <w:sz w:val="24"/>
@@ -3600,6 +3937,7 @@
         <w:spacing w:after="0" w:line="360" w:lineRule="auto"/>
         <w:ind w:firstLine="567"/>
         <w:contextualSpacing/>
+        <w:jc w:val="center"/>
         <w:rPr>
           <w:rFonts w:ascii="Times New Roman" w:hAnsi="Times New Roman" w:cs="Times New Roman"/>
           <w:sz w:val="24"/>
@@ -3615,6 +3953,7 @@
         <w:spacing w:after="0" w:line="360" w:lineRule="auto"/>
         <w:ind w:firstLine="567"/>
         <w:contextualSpacing/>
+        <w:jc w:val="center"/>
         <w:rPr>
           <w:rFonts w:ascii="Times New Roman" w:hAnsi="Times New Roman" w:cs="Times New Roman"/>
           <w:sz w:val="24"/>
@@ -3630,6 +3969,7 @@
         <w:spacing w:after="0" w:line="360" w:lineRule="auto"/>
         <w:ind w:firstLine="567"/>
         <w:contextualSpacing/>
+        <w:jc w:val="center"/>
         <w:rPr>
           <w:rFonts w:ascii="Times New Roman" w:hAnsi="Times New Roman" w:cs="Times New Roman"/>
           <w:sz w:val="24"/>
@@ -3645,6 +3985,7 @@
         <w:spacing w:after="0" w:line="360" w:lineRule="auto"/>
         <w:ind w:firstLine="567"/>
         <w:contextualSpacing/>
+        <w:jc w:val="center"/>
         <w:rPr>
           <w:rFonts w:ascii="Times New Roman" w:hAnsi="Times New Roman" w:cs="Times New Roman"/>
           <w:sz w:val="24"/>
@@ -3660,6 +4001,7 @@
         <w:spacing w:after="0" w:line="360" w:lineRule="auto"/>
         <w:ind w:firstLine="567"/>
         <w:contextualSpacing/>
+        <w:jc w:val="center"/>
         <w:rPr>
           <w:rFonts w:ascii="Times New Roman" w:hAnsi="Times New Roman" w:cs="Times New Roman"/>
           <w:sz w:val="24"/>
@@ -3675,6 +4017,7 @@
         <w:spacing w:after="0" w:line="360" w:lineRule="auto"/>
         <w:ind w:firstLine="567"/>
         <w:contextualSpacing/>
+        <w:jc w:val="center"/>
         <w:rPr>
           <w:rFonts w:ascii="Times New Roman" w:hAnsi="Times New Roman" w:cs="Times New Roman"/>
           <w:sz w:val="24"/>
@@ -3690,6 +4033,7 @@
         <w:spacing w:after="0" w:line="360" w:lineRule="auto"/>
         <w:ind w:firstLine="567"/>
         <w:contextualSpacing/>
+        <w:jc w:val="center"/>
         <w:rPr>
           <w:rFonts w:ascii="Times New Roman" w:hAnsi="Times New Roman" w:cs="Times New Roman"/>
           <w:sz w:val="24"/>
@@ -3705,6 +4049,7 @@
         <w:spacing w:after="0" w:line="360" w:lineRule="auto"/>
         <w:ind w:firstLine="567"/>
         <w:contextualSpacing/>
+        <w:jc w:val="center"/>
         <w:rPr>
           <w:rFonts w:ascii="Times New Roman" w:hAnsi="Times New Roman" w:cs="Times New Roman"/>
           <w:sz w:val="24"/>
@@ -3720,6 +4065,7 @@
         <w:spacing w:after="0" w:line="360" w:lineRule="auto"/>
         <w:ind w:firstLine="567"/>
         <w:contextualSpacing/>
+        <w:jc w:val="center"/>
         <w:rPr>
           <w:rFonts w:ascii="Times New Roman" w:hAnsi="Times New Roman" w:cs="Times New Roman"/>
           <w:sz w:val="24"/>
@@ -3733,7 +4079,9 @@
           <w:tab w:val="left" w:pos="550"/>
         </w:tabs>
         <w:spacing w:after="0" w:line="360" w:lineRule="auto"/>
-        <w:contextualSpacing/>
+        <w:ind w:firstLine="567"/>
+        <w:contextualSpacing/>
+        <w:jc w:val="center"/>
         <w:rPr>
           <w:rFonts w:ascii="Times New Roman" w:hAnsi="Times New Roman" w:cs="Times New Roman"/>
           <w:sz w:val="24"/>
@@ -3747,7 +4095,9 @@
           <w:tab w:val="left" w:pos="550"/>
         </w:tabs>
         <w:spacing w:after="0" w:line="360" w:lineRule="auto"/>
-        <w:contextualSpacing/>
+        <w:ind w:firstLine="567"/>
+        <w:contextualSpacing/>
+        <w:jc w:val="center"/>
         <w:rPr>
           <w:rFonts w:ascii="Times New Roman" w:hAnsi="Times New Roman" w:cs="Times New Roman"/>
           <w:sz w:val="24"/>
@@ -3766,20 +4116,10 @@
         <w:jc w:val="center"/>
         <w:rPr>
           <w:rFonts w:ascii="Times New Roman" w:hAnsi="Times New Roman" w:cs="Times New Roman"/>
-          <w:b/>
-          <w:sz w:val="24"/>
-          <w:szCs w:val="24"/>
-        </w:rPr>
-      </w:pPr>
-      <w:r>
-        <w:rPr>
-          <w:rFonts w:ascii="Times New Roman" w:hAnsi="Times New Roman" w:cs="Times New Roman"/>
-          <w:b/>
-          <w:sz w:val="24"/>
-          <w:szCs w:val="24"/>
-        </w:rPr>
-        <w:t>Вывод</w:t>
-      </w:r>
+          <w:sz w:val="24"/>
+          <w:szCs w:val="24"/>
+        </w:rPr>
+      </w:pPr>
     </w:p>
     <w:p>
       <w:pPr>
@@ -3789,55 +4129,13 @@
         <w:spacing w:after="0" w:line="360" w:lineRule="auto"/>
         <w:ind w:firstLine="567"/>
         <w:contextualSpacing/>
-        <w:rPr>
-          <w:rFonts w:ascii="Times New Roman" w:hAnsi="Times New Roman" w:cs="Times New Roman"/>
-          <w:sz w:val="24"/>
-          <w:szCs w:val="24"/>
-        </w:rPr>
-      </w:pPr>
-      <w:r>
-        <w:rPr>
-          <w:rFonts w:ascii="Times New Roman" w:hAnsi="Times New Roman" w:cs="Times New Roman"/>
-          <w:sz w:val="24"/>
-          <w:szCs w:val="24"/>
-        </w:rPr>
-        <w:t xml:space="preserve">Я  </w:t>
-      </w:r>
-      <w:r>
-        <w:rPr>
-          <w:rFonts w:ascii="Times New Roman" w:hAnsi="Times New Roman" w:cs="Times New Roman"/>
-          <w:color w:val="000000"/>
-          <w:sz w:val="24"/>
-          <w:szCs w:val="24"/>
-        </w:rPr>
-        <w:t>провел анализ</w:t>
-      </w:r>
-      <w:r>
-        <w:rPr>
-          <w:rFonts w:ascii="Times New Roman" w:hAnsi="Times New Roman" w:cs="Times New Roman"/>
-          <w:color w:val="92D050"/>
-          <w:sz w:val="24"/>
-          <w:szCs w:val="24"/>
-        </w:rPr>
-        <w:t xml:space="preserve"> </w:t>
-      </w:r>
-      <w:r>
-        <w:rPr>
-          <w:rFonts w:ascii="Times New Roman" w:hAnsi="Times New Roman" w:cs="Times New Roman"/>
-          <w:sz w:val="24"/>
-          <w:szCs w:val="24"/>
-        </w:rPr>
-        <w:t xml:space="preserve">рынка товаров электронной техники и комплектующих, которую часто покупают или ремонтируют. Так же я создал свою программу, в которой реализовал возможность управления базой данных магазина. Своей работой я смогу оптимизировать </w:t>
-      </w:r>
-      <w:r>
-        <w:rPr>
-          <w:rFonts w:ascii="Times New Roman" w:hAnsi="Times New Roman" w:cs="Times New Roman"/>
-          <w:sz w:val="24"/>
-          <w:szCs w:val="24"/>
-        </w:rPr>
-        <w:lastRenderedPageBreak/>
-        <w:t>работу продавцов, что поможет в скором времени уменьшить количество очередей, увеличить количество покупателей, которые будут удовлетворены скоростью их обслуживания.</w:t>
-      </w:r>
+        <w:jc w:val="center"/>
+        <w:rPr>
+          <w:rFonts w:ascii="Times New Roman" w:hAnsi="Times New Roman" w:cs="Times New Roman"/>
+          <w:sz w:val="24"/>
+          <w:szCs w:val="24"/>
+        </w:rPr>
+      </w:pPr>
     </w:p>
     <w:p>
       <w:pPr>
@@ -3957,9 +4255,7 @@
           <w:tab w:val="left" w:pos="550"/>
         </w:tabs>
         <w:spacing w:after="0" w:line="360" w:lineRule="auto"/>
-        <w:ind w:firstLine="567"/>
-        <w:contextualSpacing/>
-        <w:jc w:val="center"/>
+        <w:contextualSpacing/>
         <w:rPr>
           <w:rFonts w:ascii="Times New Roman" w:hAnsi="Times New Roman" w:cs="Times New Roman"/>
           <w:sz w:val="24"/>
@@ -3973,361 +4269,7 @@
           <w:tab w:val="left" w:pos="550"/>
         </w:tabs>
         <w:spacing w:after="0" w:line="360" w:lineRule="auto"/>
-        <w:ind w:firstLine="567"/>
-        <w:contextualSpacing/>
-        <w:jc w:val="center"/>
-        <w:rPr>
-          <w:rFonts w:ascii="Times New Roman" w:hAnsi="Times New Roman" w:cs="Times New Roman"/>
-          <w:sz w:val="24"/>
-          <w:szCs w:val="24"/>
-        </w:rPr>
-      </w:pPr>
-    </w:p>
-    <w:p>
-      <w:pPr>
-        <w:tabs>
-          <w:tab w:val="left" w:pos="550"/>
-        </w:tabs>
-        <w:spacing w:after="0" w:line="360" w:lineRule="auto"/>
-        <w:ind w:firstLine="567"/>
-        <w:contextualSpacing/>
-        <w:jc w:val="center"/>
-        <w:rPr>
-          <w:rFonts w:ascii="Times New Roman" w:hAnsi="Times New Roman" w:cs="Times New Roman"/>
-          <w:sz w:val="24"/>
-          <w:szCs w:val="24"/>
-        </w:rPr>
-      </w:pPr>
-    </w:p>
-    <w:p>
-      <w:pPr>
-        <w:tabs>
-          <w:tab w:val="left" w:pos="550"/>
-        </w:tabs>
-        <w:spacing w:after="0" w:line="360" w:lineRule="auto"/>
-        <w:ind w:firstLine="567"/>
-        <w:contextualSpacing/>
-        <w:jc w:val="center"/>
-        <w:rPr>
-          <w:rFonts w:ascii="Times New Roman" w:hAnsi="Times New Roman" w:cs="Times New Roman"/>
-          <w:sz w:val="24"/>
-          <w:szCs w:val="24"/>
-        </w:rPr>
-      </w:pPr>
-    </w:p>
-    <w:p>
-      <w:pPr>
-        <w:tabs>
-          <w:tab w:val="left" w:pos="550"/>
-        </w:tabs>
-        <w:spacing w:after="0" w:line="360" w:lineRule="auto"/>
-        <w:ind w:firstLine="567"/>
-        <w:contextualSpacing/>
-        <w:jc w:val="center"/>
-        <w:rPr>
-          <w:rFonts w:ascii="Times New Roman" w:hAnsi="Times New Roman" w:cs="Times New Roman"/>
-          <w:sz w:val="24"/>
-          <w:szCs w:val="24"/>
-        </w:rPr>
-      </w:pPr>
-    </w:p>
-    <w:p>
-      <w:pPr>
-        <w:tabs>
-          <w:tab w:val="left" w:pos="550"/>
-        </w:tabs>
-        <w:spacing w:after="0" w:line="360" w:lineRule="auto"/>
-        <w:ind w:firstLine="567"/>
-        <w:contextualSpacing/>
-        <w:jc w:val="center"/>
-        <w:rPr>
-          <w:rFonts w:ascii="Times New Roman" w:hAnsi="Times New Roman" w:cs="Times New Roman"/>
-          <w:sz w:val="24"/>
-          <w:szCs w:val="24"/>
-        </w:rPr>
-      </w:pPr>
-    </w:p>
-    <w:p>
-      <w:pPr>
-        <w:tabs>
-          <w:tab w:val="left" w:pos="550"/>
-        </w:tabs>
-        <w:spacing w:after="0" w:line="360" w:lineRule="auto"/>
-        <w:ind w:firstLine="567"/>
-        <w:contextualSpacing/>
-        <w:jc w:val="center"/>
-        <w:rPr>
-          <w:rFonts w:ascii="Times New Roman" w:hAnsi="Times New Roman" w:cs="Times New Roman"/>
-          <w:sz w:val="24"/>
-          <w:szCs w:val="24"/>
-        </w:rPr>
-      </w:pPr>
-    </w:p>
-    <w:p>
-      <w:pPr>
-        <w:tabs>
-          <w:tab w:val="left" w:pos="550"/>
-        </w:tabs>
-        <w:spacing w:after="0" w:line="360" w:lineRule="auto"/>
-        <w:ind w:firstLine="567"/>
-        <w:contextualSpacing/>
-        <w:jc w:val="center"/>
-        <w:rPr>
-          <w:rFonts w:ascii="Times New Roman" w:hAnsi="Times New Roman" w:cs="Times New Roman"/>
-          <w:sz w:val="24"/>
-          <w:szCs w:val="24"/>
-        </w:rPr>
-      </w:pPr>
-    </w:p>
-    <w:p>
-      <w:pPr>
-        <w:tabs>
-          <w:tab w:val="left" w:pos="550"/>
-        </w:tabs>
-        <w:spacing w:after="0" w:line="360" w:lineRule="auto"/>
-        <w:ind w:firstLine="567"/>
-        <w:contextualSpacing/>
-        <w:jc w:val="center"/>
-        <w:rPr>
-          <w:rFonts w:ascii="Times New Roman" w:hAnsi="Times New Roman" w:cs="Times New Roman"/>
-          <w:sz w:val="24"/>
-          <w:szCs w:val="24"/>
-        </w:rPr>
-      </w:pPr>
-    </w:p>
-    <w:p>
-      <w:pPr>
-        <w:tabs>
-          <w:tab w:val="left" w:pos="550"/>
-        </w:tabs>
-        <w:spacing w:after="0" w:line="360" w:lineRule="auto"/>
-        <w:ind w:firstLine="567"/>
-        <w:contextualSpacing/>
-        <w:jc w:val="center"/>
-        <w:rPr>
-          <w:rFonts w:ascii="Times New Roman" w:hAnsi="Times New Roman" w:cs="Times New Roman"/>
-          <w:sz w:val="24"/>
-          <w:szCs w:val="24"/>
-        </w:rPr>
-      </w:pPr>
-    </w:p>
-    <w:p>
-      <w:pPr>
-        <w:tabs>
-          <w:tab w:val="left" w:pos="550"/>
-        </w:tabs>
-        <w:spacing w:after="0" w:line="360" w:lineRule="auto"/>
-        <w:ind w:firstLine="567"/>
-        <w:contextualSpacing/>
-        <w:jc w:val="center"/>
-        <w:rPr>
-          <w:rFonts w:ascii="Times New Roman" w:hAnsi="Times New Roman" w:cs="Times New Roman"/>
-          <w:sz w:val="24"/>
-          <w:szCs w:val="24"/>
-        </w:rPr>
-      </w:pPr>
-    </w:p>
-    <w:p>
-      <w:pPr>
-        <w:tabs>
-          <w:tab w:val="left" w:pos="550"/>
-        </w:tabs>
-        <w:spacing w:after="0" w:line="360" w:lineRule="auto"/>
-        <w:ind w:firstLine="567"/>
-        <w:contextualSpacing/>
-        <w:jc w:val="center"/>
-        <w:rPr>
-          <w:rFonts w:ascii="Times New Roman" w:hAnsi="Times New Roman" w:cs="Times New Roman"/>
-          <w:sz w:val="24"/>
-          <w:szCs w:val="24"/>
-        </w:rPr>
-      </w:pPr>
-    </w:p>
-    <w:p>
-      <w:pPr>
-        <w:tabs>
-          <w:tab w:val="left" w:pos="550"/>
-        </w:tabs>
-        <w:spacing w:after="0" w:line="360" w:lineRule="auto"/>
-        <w:ind w:firstLine="567"/>
-        <w:contextualSpacing/>
-        <w:jc w:val="center"/>
-        <w:rPr>
-          <w:rFonts w:ascii="Times New Roman" w:hAnsi="Times New Roman" w:cs="Times New Roman"/>
-          <w:sz w:val="24"/>
-          <w:szCs w:val="24"/>
-        </w:rPr>
-      </w:pPr>
-    </w:p>
-    <w:p>
-      <w:pPr>
-        <w:tabs>
-          <w:tab w:val="left" w:pos="550"/>
-        </w:tabs>
-        <w:spacing w:after="0" w:line="360" w:lineRule="auto"/>
-        <w:ind w:firstLine="567"/>
-        <w:contextualSpacing/>
-        <w:jc w:val="center"/>
-        <w:rPr>
-          <w:rFonts w:ascii="Times New Roman" w:hAnsi="Times New Roman" w:cs="Times New Roman"/>
-          <w:sz w:val="24"/>
-          <w:szCs w:val="24"/>
-        </w:rPr>
-      </w:pPr>
-    </w:p>
-    <w:p>
-      <w:pPr>
-        <w:tabs>
-          <w:tab w:val="left" w:pos="550"/>
-        </w:tabs>
-        <w:spacing w:after="0" w:line="360" w:lineRule="auto"/>
-        <w:ind w:firstLine="567"/>
-        <w:contextualSpacing/>
-        <w:jc w:val="center"/>
-        <w:rPr>
-          <w:rFonts w:ascii="Times New Roman" w:hAnsi="Times New Roman" w:cs="Times New Roman"/>
-          <w:sz w:val="24"/>
-          <w:szCs w:val="24"/>
-        </w:rPr>
-      </w:pPr>
-    </w:p>
-    <w:p>
-      <w:pPr>
-        <w:tabs>
-          <w:tab w:val="left" w:pos="550"/>
-        </w:tabs>
-        <w:spacing w:after="0" w:line="360" w:lineRule="auto"/>
-        <w:ind w:firstLine="567"/>
-        <w:contextualSpacing/>
-        <w:jc w:val="center"/>
-        <w:rPr>
-          <w:rFonts w:ascii="Times New Roman" w:hAnsi="Times New Roman" w:cs="Times New Roman"/>
-          <w:sz w:val="24"/>
-          <w:szCs w:val="24"/>
-        </w:rPr>
-      </w:pPr>
-    </w:p>
-    <w:p>
-      <w:pPr>
-        <w:tabs>
-          <w:tab w:val="left" w:pos="550"/>
-        </w:tabs>
-        <w:spacing w:after="0" w:line="360" w:lineRule="auto"/>
-        <w:ind w:firstLine="567"/>
-        <w:contextualSpacing/>
-        <w:jc w:val="center"/>
-        <w:rPr>
-          <w:rFonts w:ascii="Times New Roman" w:hAnsi="Times New Roman" w:cs="Times New Roman"/>
-          <w:sz w:val="24"/>
-          <w:szCs w:val="24"/>
-        </w:rPr>
-      </w:pPr>
-    </w:p>
-    <w:p>
-      <w:pPr>
-        <w:tabs>
-          <w:tab w:val="left" w:pos="550"/>
-        </w:tabs>
-        <w:spacing w:after="0" w:line="360" w:lineRule="auto"/>
-        <w:ind w:firstLine="567"/>
-        <w:contextualSpacing/>
-        <w:jc w:val="center"/>
-        <w:rPr>
-          <w:rFonts w:ascii="Times New Roman" w:hAnsi="Times New Roman" w:cs="Times New Roman"/>
-          <w:sz w:val="24"/>
-          <w:szCs w:val="24"/>
-        </w:rPr>
-      </w:pPr>
-    </w:p>
-    <w:p>
-      <w:pPr>
-        <w:tabs>
-          <w:tab w:val="left" w:pos="550"/>
-        </w:tabs>
-        <w:spacing w:after="0" w:line="360" w:lineRule="auto"/>
-        <w:ind w:firstLine="567"/>
-        <w:contextualSpacing/>
-        <w:jc w:val="center"/>
-        <w:rPr>
-          <w:rFonts w:ascii="Times New Roman" w:hAnsi="Times New Roman" w:cs="Times New Roman"/>
-          <w:sz w:val="24"/>
-          <w:szCs w:val="24"/>
-        </w:rPr>
-      </w:pPr>
-    </w:p>
-    <w:p>
-      <w:pPr>
-        <w:tabs>
-          <w:tab w:val="left" w:pos="550"/>
-        </w:tabs>
-        <w:spacing w:after="0" w:line="360" w:lineRule="auto"/>
-        <w:ind w:firstLine="567"/>
-        <w:contextualSpacing/>
-        <w:jc w:val="center"/>
-        <w:rPr>
-          <w:rFonts w:ascii="Times New Roman" w:hAnsi="Times New Roman" w:cs="Times New Roman"/>
-          <w:sz w:val="24"/>
-          <w:szCs w:val="24"/>
-        </w:rPr>
-      </w:pPr>
-    </w:p>
-    <w:p>
-      <w:pPr>
-        <w:tabs>
-          <w:tab w:val="left" w:pos="550"/>
-        </w:tabs>
-        <w:spacing w:after="0" w:line="360" w:lineRule="auto"/>
-        <w:ind w:firstLine="567"/>
-        <w:contextualSpacing/>
-        <w:jc w:val="center"/>
-        <w:rPr>
-          <w:rFonts w:ascii="Times New Roman" w:hAnsi="Times New Roman" w:cs="Times New Roman"/>
-          <w:sz w:val="24"/>
-          <w:szCs w:val="24"/>
-        </w:rPr>
-      </w:pPr>
-    </w:p>
-    <w:p>
-      <w:pPr>
-        <w:tabs>
-          <w:tab w:val="left" w:pos="550"/>
-        </w:tabs>
-        <w:spacing w:after="0" w:line="360" w:lineRule="auto"/>
-        <w:ind w:firstLine="567"/>
-        <w:contextualSpacing/>
-        <w:jc w:val="center"/>
-        <w:rPr>
-          <w:rFonts w:ascii="Times New Roman" w:hAnsi="Times New Roman" w:cs="Times New Roman"/>
-          <w:sz w:val="24"/>
-          <w:szCs w:val="24"/>
-        </w:rPr>
-      </w:pPr>
-    </w:p>
-    <w:p>
-      <w:pPr>
-        <w:tabs>
-          <w:tab w:val="left" w:pos="550"/>
-        </w:tabs>
-        <w:spacing w:after="0" w:line="360" w:lineRule="auto"/>
-        <w:ind w:firstLine="567"/>
-        <w:contextualSpacing/>
-        <w:jc w:val="center"/>
-        <w:rPr>
-          <w:rFonts w:ascii="Times New Roman" w:hAnsi="Times New Roman" w:cs="Times New Roman"/>
-          <w:sz w:val="24"/>
-          <w:szCs w:val="24"/>
-        </w:rPr>
-      </w:pPr>
-    </w:p>
-    <w:p>
-      <w:pPr>
-        <w:tabs>
-          <w:tab w:val="left" w:pos="550"/>
-        </w:tabs>
-        <w:spacing w:after="0" w:line="360" w:lineRule="auto"/>
-        <w:ind w:firstLine="567"/>
-        <w:contextualSpacing/>
-        <w:jc w:val="center"/>
+        <w:contextualSpacing/>
         <w:rPr>
           <w:rFonts w:ascii="Times New Roman" w:hAnsi="Times New Roman" w:cs="Times New Roman"/>
           <w:sz w:val="24"/>
@@ -4665,8 +4607,6 @@
             </w:r>
           </w:p>
         </w:tc>
-        <w:bookmarkStart w:id="0" w:name="_GoBack"/>
-        <w:bookmarkEnd w:id="0"/>
       </w:tr>
       <w:tr>
         <w:tc>
@@ -4912,16 +4852,7 @@
                 <w:sz w:val="24"/>
                 <w:szCs w:val="24"/>
               </w:rPr>
-              <w:t>У</w:t>
-            </w:r>
-            <w:r>
-              <w:rPr>
-                <w:rFonts w:ascii="Liberation Serif" w:hAnsi="Liberation Serif" w:cs="Times New Roman"/>
-                <w:color w:val="000000"/>
-                <w:sz w:val="24"/>
-                <w:szCs w:val="24"/>
-              </w:rPr>
-              <w:t xml:space="preserve">чебник по информатике 11 </w:t>
+              <w:t xml:space="preserve">Учебник по информатике 11 </w:t>
             </w:r>
             <w:proofErr w:type="spellStart"/>
             <w:r>
@@ -5163,7 +5094,7 @@
       <w:rPr>
         <w:noProof/>
       </w:rPr>
-      <w:t>11</w:t>
+      <w:t>10</w:t>
     </w:r>
     <w:r>
       <w:fldChar w:fldCharType="end"/>
@@ -5657,6 +5588,7 @@
   <w:style w:type="character" w:default="1" w:styleId="a2">
     <w:name w:val="Default Paragraph Font"/>
     <w:uiPriority w:val="1"/>
+    <w:semiHidden/>
     <w:unhideWhenUsed/>
   </w:style>
   <w:style w:type="table" w:default="1" w:styleId="a3">
@@ -6152,6 +6084,7 @@
   <w:style w:type="character" w:default="1" w:styleId="a2">
     <w:name w:val="Default Paragraph Font"/>
     <w:uiPriority w:val="1"/>
+    <w:semiHidden/>
     <w:unhideWhenUsed/>
   </w:style>
   <w:style w:type="table" w:default="1" w:styleId="a3">

</xml_diff>

<commit_message>
make some notes and send my project in contests
</commit_message>
<xml_diff>
--- a/Project_File/Проект 2023-24 Ратеев.docx
+++ b/Project_File/Проект 2023-24 Ратеев.docx
@@ -5,9 +5,10 @@
     <w:p>
       <w:pPr>
         <w:pStyle w:val="af8"/>
-      </w:pPr>
-      <w:r>
-        <w:t xml:space="preserve">Муниципальное Образовательное Автономное Учреждение «Гимназия № 2» </w:t>
+        <w:jc w:val="center"/>
+      </w:pPr>
+      <w:r>
+        <w:t>Муниципальное Образовательное Автономное Учреждение «Гимназия № 2»</w:t>
       </w:r>
     </w:p>
     <w:p>
@@ -813,110 +814,6 @@
               <w:rPr>
                 <w:rFonts w:ascii="Times New Roman" w:hAnsi="Times New Roman" w:cs="Times New Roman"/>
               </w:rPr>
-              <w:t>6</w:t>
-            </w:r>
-          </w:p>
-        </w:tc>
-      </w:tr>
-      <w:tr>
-        <w:tc>
-          <w:tcPr>
-            <w:tcW w:w="8898" w:type="dxa"/>
-          </w:tcPr>
-          <w:p>
-            <w:pPr>
-              <w:widowControl w:val="0"/>
-              <w:tabs>
-                <w:tab w:val="left" w:pos="550"/>
-              </w:tabs>
-              <w:spacing w:after="0" w:line="360" w:lineRule="auto"/>
-              <w:contextualSpacing/>
-              <w:rPr>
-                <w:rFonts w:ascii="Times New Roman" w:hAnsi="Times New Roman" w:cs="Times New Roman"/>
-                <w:sz w:val="24"/>
-                <w:szCs w:val="24"/>
-              </w:rPr>
-            </w:pPr>
-            <w:r>
-              <w:rPr>
-                <w:rFonts w:ascii="Times New Roman" w:hAnsi="Times New Roman" w:cs="Times New Roman"/>
-                <w:sz w:val="24"/>
-                <w:szCs w:val="24"/>
-              </w:rPr>
-              <w:t>2.1. Начало работы. Обдумывание логики работы</w:t>
-            </w:r>
-          </w:p>
-        </w:tc>
-        <w:tc>
-          <w:tcPr>
-            <w:tcW w:w="672" w:type="dxa"/>
-          </w:tcPr>
-          <w:p>
-            <w:pPr>
-              <w:widowControl w:val="0"/>
-              <w:spacing w:after="0" w:line="360" w:lineRule="auto"/>
-              <w:contextualSpacing/>
-              <w:jc w:val="center"/>
-              <w:rPr>
-                <w:rFonts w:ascii="Times New Roman" w:hAnsi="Times New Roman" w:cs="Times New Roman"/>
-              </w:rPr>
-            </w:pPr>
-            <w:r>
-              <w:rPr>
-                <w:rFonts w:ascii="Times New Roman" w:hAnsi="Times New Roman" w:cs="Times New Roman"/>
-              </w:rPr>
-              <w:t>6</w:t>
-            </w:r>
-          </w:p>
-        </w:tc>
-      </w:tr>
-      <w:tr>
-        <w:tc>
-          <w:tcPr>
-            <w:tcW w:w="8898" w:type="dxa"/>
-          </w:tcPr>
-          <w:p>
-            <w:pPr>
-              <w:widowControl w:val="0"/>
-              <w:tabs>
-                <w:tab w:val="left" w:pos="550"/>
-              </w:tabs>
-              <w:spacing w:after="0" w:line="360" w:lineRule="auto"/>
-              <w:contextualSpacing/>
-              <w:rPr>
-                <w:rFonts w:ascii="Times New Roman" w:hAnsi="Times New Roman" w:cs="Times New Roman"/>
-                <w:sz w:val="24"/>
-                <w:szCs w:val="24"/>
-              </w:rPr>
-            </w:pPr>
-            <w:r>
-              <w:rPr>
-                <w:rFonts w:ascii="Times New Roman" w:hAnsi="Times New Roman" w:cs="Times New Roman"/>
-                <w:sz w:val="24"/>
-                <w:szCs w:val="24"/>
-              </w:rPr>
-              <w:t>2.2. Создание дизайна и добавление его в код</w:t>
-            </w:r>
-          </w:p>
-        </w:tc>
-        <w:tc>
-          <w:tcPr>
-            <w:tcW w:w="672" w:type="dxa"/>
-          </w:tcPr>
-          <w:p>
-            <w:pPr>
-              <w:widowControl w:val="0"/>
-              <w:spacing w:after="0" w:line="360" w:lineRule="auto"/>
-              <w:contextualSpacing/>
-              <w:jc w:val="center"/>
-              <w:rPr>
-                <w:rFonts w:ascii="Times New Roman" w:hAnsi="Times New Roman" w:cs="Times New Roman"/>
-              </w:rPr>
-            </w:pPr>
-            <w:r>
-              <w:rPr>
-                <w:rFonts w:ascii="Times New Roman" w:hAnsi="Times New Roman" w:cs="Times New Roman"/>
-              </w:rPr>
               <w:t>7</w:t>
             </w:r>
           </w:p>
@@ -947,7 +844,7 @@
                 <w:sz w:val="24"/>
                 <w:szCs w:val="24"/>
               </w:rPr>
-              <w:t xml:space="preserve">2.3. Алгоритм проверки логина и пароля </w:t>
+              <w:t>2.1. Начало работы. Обдумывание логики работы</w:t>
             </w:r>
           </w:p>
         </w:tc>
@@ -988,7 +885,9 @@
               <w:spacing w:after="0" w:line="360" w:lineRule="auto"/>
               <w:contextualSpacing/>
               <w:rPr>
-                <w:b/>
+                <w:rFonts w:ascii="Times New Roman" w:hAnsi="Times New Roman" w:cs="Times New Roman"/>
+                <w:sz w:val="24"/>
+                <w:szCs w:val="24"/>
               </w:rPr>
             </w:pPr>
             <w:r>
@@ -997,7 +896,59 @@
                 <w:sz w:val="24"/>
                 <w:szCs w:val="24"/>
               </w:rPr>
-              <w:t>2.4. Создание возможности изменить базу данных</w:t>
+              <w:t>2.2. Создание дизайна и добавление его в код</w:t>
+            </w:r>
+          </w:p>
+        </w:tc>
+        <w:tc>
+          <w:tcPr>
+            <w:tcW w:w="672" w:type="dxa"/>
+          </w:tcPr>
+          <w:p>
+            <w:pPr>
+              <w:widowControl w:val="0"/>
+              <w:spacing w:after="0" w:line="360" w:lineRule="auto"/>
+              <w:contextualSpacing/>
+              <w:jc w:val="center"/>
+              <w:rPr>
+                <w:rFonts w:ascii="Times New Roman" w:hAnsi="Times New Roman" w:cs="Times New Roman"/>
+              </w:rPr>
+            </w:pPr>
+            <w:r>
+              <w:rPr>
+                <w:rFonts w:ascii="Times New Roman" w:hAnsi="Times New Roman" w:cs="Times New Roman"/>
+              </w:rPr>
+              <w:t>7</w:t>
+            </w:r>
+          </w:p>
+        </w:tc>
+      </w:tr>
+      <w:tr>
+        <w:tc>
+          <w:tcPr>
+            <w:tcW w:w="8898" w:type="dxa"/>
+          </w:tcPr>
+          <w:p>
+            <w:pPr>
+              <w:widowControl w:val="0"/>
+              <w:tabs>
+                <w:tab w:val="left" w:pos="550"/>
+              </w:tabs>
+              <w:spacing w:after="0" w:line="360" w:lineRule="auto"/>
+              <w:contextualSpacing/>
+              <w:rPr>
+                <w:rFonts w:ascii="Times New Roman" w:hAnsi="Times New Roman" w:cs="Times New Roman"/>
+                <w:sz w:val="24"/>
+                <w:szCs w:val="24"/>
+              </w:rPr>
+            </w:pPr>
+            <w:r>
+              <w:rPr>
+                <w:rFonts w:ascii="Times New Roman" w:hAnsi="Times New Roman" w:cs="Times New Roman"/>
+                <w:sz w:val="24"/>
+                <w:szCs w:val="24"/>
+              </w:rPr>
+              <w:t xml:space="preserve">2.3. Алгоритм проверки логина и пароля </w:t>
             </w:r>
           </w:p>
         </w:tc>
@@ -1038,9 +989,7 @@
               <w:spacing w:after="0" w:line="360" w:lineRule="auto"/>
               <w:contextualSpacing/>
               <w:rPr>
-                <w:rFonts w:ascii="Times New Roman" w:hAnsi="Times New Roman" w:cs="Times New Roman"/>
-                <w:sz w:val="24"/>
-                <w:szCs w:val="24"/>
+                <w:b/>
               </w:rPr>
             </w:pPr>
             <w:r>
@@ -1049,7 +998,7 @@
                 <w:sz w:val="24"/>
                 <w:szCs w:val="24"/>
               </w:rPr>
-              <w:t>2.5. Создание поиска по базе данных</w:t>
+              <w:t>2.4. Создание возможности изменить базу данных</w:t>
             </w:r>
           </w:p>
         </w:tc>
@@ -1072,6 +1021,60 @@
                 <w:rFonts w:ascii="Times New Roman" w:hAnsi="Times New Roman" w:cs="Times New Roman"/>
               </w:rPr>
               <w:t>8</w:t>
+            </w:r>
+          </w:p>
+        </w:tc>
+      </w:tr>
+      <w:tr>
+        <w:tc>
+          <w:tcPr>
+            <w:tcW w:w="8898" w:type="dxa"/>
+          </w:tcPr>
+          <w:p>
+            <w:pPr>
+              <w:widowControl w:val="0"/>
+              <w:tabs>
+                <w:tab w:val="left" w:pos="550"/>
+              </w:tabs>
+              <w:spacing w:after="0" w:line="360" w:lineRule="auto"/>
+              <w:contextualSpacing/>
+              <w:rPr>
+                <w:rFonts w:ascii="Times New Roman" w:hAnsi="Times New Roman" w:cs="Times New Roman"/>
+                <w:sz w:val="24"/>
+                <w:szCs w:val="24"/>
+              </w:rPr>
+            </w:pPr>
+            <w:r>
+              <w:rPr>
+                <w:rFonts w:ascii="Times New Roman" w:hAnsi="Times New Roman" w:cs="Times New Roman"/>
+                <w:sz w:val="24"/>
+                <w:szCs w:val="24"/>
+              </w:rPr>
+              <w:t>2.5. Создание поиска по базе данных</w:t>
+            </w:r>
+            <w:bookmarkStart w:id="0" w:name="_GoBack"/>
+            <w:bookmarkEnd w:id="0"/>
+          </w:p>
+        </w:tc>
+        <w:tc>
+          <w:tcPr>
+            <w:tcW w:w="672" w:type="dxa"/>
+          </w:tcPr>
+          <w:p>
+            <w:pPr>
+              <w:widowControl w:val="0"/>
+              <w:spacing w:after="0" w:line="360" w:lineRule="auto"/>
+              <w:contextualSpacing/>
+              <w:jc w:val="center"/>
+              <w:rPr>
+                <w:rFonts w:ascii="Times New Roman" w:hAnsi="Times New Roman" w:cs="Times New Roman"/>
+              </w:rPr>
+            </w:pPr>
+            <w:r>
+              <w:rPr>
+                <w:rFonts w:ascii="Times New Roman" w:hAnsi="Times New Roman" w:cs="Times New Roman"/>
+              </w:rPr>
+              <w:t>9</w:t>
             </w:r>
           </w:p>
         </w:tc>
@@ -3713,8 +3716,6 @@
           <w:szCs w:val="24"/>
         </w:rPr>
       </w:pPr>
-      <w:bookmarkStart w:id="0" w:name="_GoBack"/>
-      <w:bookmarkEnd w:id="0"/>
     </w:p>
     <w:p>
       <w:pPr>
@@ -5094,7 +5095,7 @@
       <w:rPr>
         <w:noProof/>
       </w:rPr>
-      <w:t>10</w:t>
+      <w:t>2</w:t>
     </w:r>
     <w:r>
       <w:fldChar w:fldCharType="end"/>
@@ -6651,7 +6652,7 @@
   <a:extraClrSchemeLst/>
   <a:extLst>
     <a:ext uri="{05A4C25C-085E-4340-85A3-A5531E510DB2}">
-      <thm15:themeFamily xmlns="" xmlns:thm15="http://schemas.microsoft.com/office/thememl/2012/main" name="Office Theme" id="{62F939B6-93AF-4DB8-9C6B-D6C7DFDC589F}" vid="{4A3C46E8-61CC-4603-A589-7422A47A8E4A}"/>
+      <thm15:themeFamily xmlns:thm15="http://schemas.microsoft.com/office/thememl/2012/main" xmlns="" name="Office Theme" id="{62F939B6-93AF-4DB8-9C6B-D6C7DFDC589F}" vid="{4A3C46E8-61CC-4603-A589-7422A47A8E4A}"/>
     </a:ext>
   </a:extLst>
 </a:theme>

</xml_diff>